<commit_message>
Final versions submitted to AmNat
</commit_message>
<xml_diff>
--- a/manuscript/AmNat_cover_letter.docx
+++ b/manuscript/AmNat_cover_letter.docx
@@ -4,370 +4,27 @@
   <w:body>
     <w:p>
       <w:pPr>
-        <w:tabs>
-          <w:tab w:val="left" w:pos="0"/>
-        </w:tabs>
-        <w:jc w:val="right"/>
-        <w:rPr>
-          <w:szCs w:val="24"/>
-        </w:rPr>
-      </w:pPr>
-      <w:r>
-        <w:rPr>
-          <w:noProof/>
-          <w:szCs w:val="24"/>
-        </w:rPr>
-        <w:drawing>
-          <wp:anchor distT="0" distB="0" distL="114300" distR="114300" simplePos="0" relativeHeight="251660288" behindDoc="0" locked="0" layoutInCell="1" allowOverlap="1" wp14:anchorId="34F2D94D" wp14:editId="5D7F30FB">
-            <wp:simplePos x="0" y="0"/>
-            <wp:positionH relativeFrom="column">
-              <wp:posOffset>-35560</wp:posOffset>
-            </wp:positionH>
-            <wp:positionV relativeFrom="paragraph">
-              <wp:posOffset>0</wp:posOffset>
-            </wp:positionV>
-            <wp:extent cx="6280785" cy="867410"/>
-            <wp:effectExtent l="0" t="0" r="5715" b="0"/>
-            <wp:wrapTight wrapText="bothSides">
-              <wp:wrapPolygon edited="0">
-                <wp:start x="0" y="0"/>
-                <wp:lineTo x="0" y="21189"/>
-                <wp:lineTo x="21576" y="21189"/>
-                <wp:lineTo x="21576" y="0"/>
-                <wp:lineTo x="0" y="0"/>
-              </wp:wrapPolygon>
-            </wp:wrapTight>
-            <wp:docPr id="3" name="Picture 3" descr="eeb letterhead001"/>
-            <wp:cNvGraphicFramePr>
-              <a:graphicFrameLocks xmlns:a="http://schemas.openxmlformats.org/drawingml/2006/main" noChangeAspect="1"/>
-            </wp:cNvGraphicFramePr>
-            <a:graphic xmlns:a="http://schemas.openxmlformats.org/drawingml/2006/main">
-              <a:graphicData uri="http://schemas.openxmlformats.org/drawingml/2006/picture">
-                <pic:pic xmlns:pic="http://schemas.openxmlformats.org/drawingml/2006/picture">
-                  <pic:nvPicPr>
-                    <pic:cNvPr id="0" name="Picture 3" descr="eeb letterhead001"/>
-                    <pic:cNvPicPr>
-                      <a:picLocks noChangeAspect="1" noChangeArrowheads="1"/>
-                    </pic:cNvPicPr>
-                  </pic:nvPicPr>
-                  <pic:blipFill>
-                    <a:blip r:embed="rId8">
-                      <a:extLst>
-                        <a:ext uri="{28A0092B-C50C-407E-A947-70E740481C1C}">
-                          <a14:useLocalDpi xmlns:a14="http://schemas.microsoft.com/office/drawing/2010/main" val="0"/>
-                        </a:ext>
-                      </a:extLst>
-                    </a:blip>
-                    <a:srcRect b="48909"/>
-                    <a:stretch>
-                      <a:fillRect/>
-                    </a:stretch>
-                  </pic:blipFill>
-                  <pic:spPr bwMode="auto">
-                    <a:xfrm>
-                      <a:off x="0" y="0"/>
-                      <a:ext cx="6280785" cy="867410"/>
-                    </a:xfrm>
-                    <a:prstGeom prst="rect">
-                      <a:avLst/>
-                    </a:prstGeom>
-                    <a:noFill/>
-                    <a:ln>
-                      <a:noFill/>
-                    </a:ln>
-                  </pic:spPr>
-                </pic:pic>
-              </a:graphicData>
-            </a:graphic>
-            <wp14:sizeRelH relativeFrom="margin">
-              <wp14:pctWidth>0</wp14:pctWidth>
-            </wp14:sizeRelH>
-          </wp:anchor>
-        </w:drawing>
-      </w:r>
-      <w:r>
-        <w:rPr>
-          <w:noProof/>
-          <w:szCs w:val="24"/>
-        </w:rPr>
-        <mc:AlternateContent>
-          <mc:Choice Requires="wps">
-            <w:drawing>
-              <wp:anchor distT="0" distB="0" distL="114300" distR="114300" simplePos="0" relativeHeight="251662336" behindDoc="0" locked="0" layoutInCell="1" allowOverlap="1" wp14:anchorId="63885BE2" wp14:editId="489A8629">
-                <wp:simplePos x="0" y="0"/>
-                <wp:positionH relativeFrom="column">
-                  <wp:posOffset>3369733</wp:posOffset>
-                </wp:positionH>
-                <wp:positionV relativeFrom="paragraph">
-                  <wp:posOffset>982768</wp:posOffset>
-                </wp:positionV>
-                <wp:extent cx="2834640" cy="708660"/>
-                <wp:effectExtent l="0" t="0" r="10160" b="2540"/>
-                <wp:wrapNone/>
-                <wp:docPr id="4" name="Rectangle 2"/>
-                <wp:cNvGraphicFramePr>
-                  <a:graphicFrameLocks xmlns:a="http://schemas.openxmlformats.org/drawingml/2006/main"/>
-                </wp:cNvGraphicFramePr>
-                <a:graphic xmlns:a="http://schemas.openxmlformats.org/drawingml/2006/main">
-                  <a:graphicData uri="http://schemas.microsoft.com/office/word/2010/wordprocessingShape">
-                    <wps:wsp>
-                      <wps:cNvSpPr>
-                        <a:spLocks noChangeArrowheads="1"/>
-                      </wps:cNvSpPr>
-                      <wps:spPr bwMode="auto">
-                        <a:xfrm>
-                          <a:off x="0" y="0"/>
-                          <a:ext cx="2834640" cy="708660"/>
-                        </a:xfrm>
-                        <a:prstGeom prst="rect">
-                          <a:avLst/>
-                        </a:prstGeom>
-                        <a:noFill/>
-                        <a:ln>
-                          <a:noFill/>
-                        </a:ln>
-                        <a:extLst>
-                          <a:ext uri="{909E8E84-426E-40dd-AFC4-6F175D3DCCD1}">
-                            <a14:hiddenFill xmlns:mo="http://schemas.microsoft.com/office/mac/office/2008/main" xmlns:mv="urn:schemas-microsoft-com:mac:vml" xmlns:a14="http://schemas.microsoft.com/office/drawing/2010/main" xmlns:w="http://schemas.openxmlformats.org/wordprocessingml/2006/main" xmlns:w10="urn:schemas-microsoft-com:office:word" xmlns:v="urn:schemas-microsoft-com:vml" xmlns:o="urn:schemas-microsoft-com:office:office" xmlns="">
-                              <a:solidFill>
-                                <a:srgbClr val="FFFFFF"/>
-                              </a:solidFill>
-                            </a14:hiddenFill>
-                          </a:ext>
-                          <a:ext uri="{91240B29-F687-4f45-9708-019B960494DF}">
-                            <a14:hiddenLine xmlns:mo="http://schemas.microsoft.com/office/mac/office/2008/main" xmlns:mv="urn:schemas-microsoft-com:mac:vml" xmlns:a14="http://schemas.microsoft.com/office/drawing/2010/main" xmlns:w="http://schemas.openxmlformats.org/wordprocessingml/2006/main" xmlns:w10="urn:schemas-microsoft-com:office:word" xmlns:v="urn:schemas-microsoft-com:vml" xmlns:o="urn:schemas-microsoft-com:office:office" xmlns="" w="9525">
-                              <a:solidFill>
-                                <a:srgbClr val="000000"/>
-                              </a:solidFill>
-                              <a:miter lim="800000"/>
-                              <a:headEnd/>
-                              <a:tailEnd/>
-                            </a14:hiddenLine>
-                          </a:ext>
-                        </a:extLst>
-                      </wps:spPr>
-                      <wps:txbx>
-                        <w:txbxContent>
-                          <w:p>
-                            <w:pPr>
-                              <w:jc w:val="right"/>
-                              <w:rPr>
-                                <w:rFonts w:ascii="Times" w:hAnsi="Times"/>
-                                <w:color w:val="000000"/>
-                                <w:sz w:val="14"/>
-                              </w:rPr>
-                            </w:pPr>
-                            <w:r>
-                              <w:rPr>
-                                <w:rFonts w:ascii="Times" w:hAnsi="Times"/>
-                                <w:color w:val="000000"/>
-                                <w:sz w:val="14"/>
-                              </w:rPr>
-                              <w:t>DEPARTMENT OF ECOLOGY AND EVOLUTIONARY BIOLOGY</w:t>
-                            </w:r>
-                          </w:p>
-                          <w:p>
-                            <w:pPr>
-                              <w:jc w:val="right"/>
-                              <w:rPr>
-                                <w:rFonts w:ascii="Times" w:hAnsi="Times"/>
-                                <w:color w:val="000000"/>
-                                <w:sz w:val="14"/>
-                              </w:rPr>
-                            </w:pPr>
-                            <w:r>
-                              <w:rPr>
-                                <w:rFonts w:ascii="Times" w:hAnsi="Times"/>
-                                <w:color w:val="000000"/>
-                                <w:sz w:val="14"/>
-                              </w:rPr>
-                              <w:t>621 CHARLES E. YOUNG DRIVE SOUTH</w:t>
-                            </w:r>
-                          </w:p>
-                          <w:p>
-                            <w:pPr>
-                              <w:jc w:val="right"/>
-                              <w:rPr>
-                                <w:rFonts w:ascii="Times" w:hAnsi="Times"/>
-                                <w:color w:val="000000"/>
-                                <w:sz w:val="14"/>
-                              </w:rPr>
-                            </w:pPr>
-                            <w:r>
-                              <w:rPr>
-                                <w:rFonts w:ascii="Times" w:hAnsi="Times"/>
-                                <w:color w:val="000000"/>
-                                <w:sz w:val="14"/>
-                              </w:rPr>
-                              <w:t>BOX 951606</w:t>
-                            </w:r>
-                          </w:p>
-                          <w:p>
-                            <w:pPr>
-                              <w:jc w:val="right"/>
-                              <w:rPr>
-                                <w:rFonts w:ascii="Times" w:hAnsi="Times"/>
-                                <w:color w:val="000000"/>
-                                <w:sz w:val="14"/>
-                              </w:rPr>
-                            </w:pPr>
-                            <w:r>
-                              <w:rPr>
-                                <w:rFonts w:ascii="Times" w:hAnsi="Times"/>
-                                <w:color w:val="000000"/>
-                                <w:sz w:val="14"/>
-                              </w:rPr>
-                              <w:t>LOS ANGELES, CALIFORNIA 90095-1606</w:t>
-                            </w:r>
-                          </w:p>
-                          <w:p>
-                            <w:pPr>
-                              <w:jc w:val="right"/>
-                              <w:rPr>
-                                <w:sz w:val="14"/>
-                              </w:rPr>
-                            </w:pPr>
-                          </w:p>
-                        </w:txbxContent>
-                      </wps:txbx>
-                      <wps:bodyPr rot="0" vert="horz" wrap="square" lIns="0" tIns="0" rIns="0" bIns="0" anchor="t" anchorCtr="0" upright="1">
-                        <a:noAutofit/>
-                      </wps:bodyPr>
-                    </wps:wsp>
-                  </a:graphicData>
-                </a:graphic>
-                <wp14:sizeRelH relativeFrom="page">
-                  <wp14:pctWidth>0</wp14:pctWidth>
-                </wp14:sizeRelH>
-                <wp14:sizeRelV relativeFrom="page">
-                  <wp14:pctHeight>0</wp14:pctHeight>
-                </wp14:sizeRelV>
-              </wp:anchor>
-            </w:drawing>
-          </mc:Choice>
-          <mc:Fallback>
-            <w:pict>
-              <v:rect w14:anchorId="63885BE2" id="Rectangle 2" o:spid="_x0000_s1026" style="position:absolute;left:0;text-align:left;margin-left:265.35pt;margin-top:77.4pt;width:223.2pt;height:55.8pt;z-index:251662336;visibility:visible;mso-wrap-style:square;mso-width-percent:0;mso-height-percent:0;mso-wrap-distance-left:9pt;mso-wrap-distance-top:0;mso-wrap-distance-right:9pt;mso-wrap-distance-bottom:0;mso-position-horizontal:absolute;mso-position-horizontal-relative:text;mso-position-vertical:absolute;mso-position-vertical-relative:text;mso-width-percent:0;mso-height-percent:0;mso-width-relative:page;mso-height-relative:page;v-text-anchor:top" o:gfxdata="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" filled="f" stroked="f">
-                <v:textbox inset="0,0,0,0">
-                  <w:txbxContent>
-                    <w:p>
-                      <w:pPr>
-                        <w:jc w:val="right"/>
-                        <w:rPr>
-                          <w:rFonts w:ascii="Times" w:hAnsi="Times"/>
-                          <w:color w:val="000000"/>
-                          <w:sz w:val="14"/>
-                        </w:rPr>
-                      </w:pPr>
-                      <w:r>
-                        <w:rPr>
-                          <w:rFonts w:ascii="Times" w:hAnsi="Times"/>
-                          <w:color w:val="000000"/>
-                          <w:sz w:val="14"/>
-                        </w:rPr>
-                        <w:t>DEPARTMENT OF ECOLOGY AND EVOLUTIONARY BIOLOGY</w:t>
-                      </w:r>
-                    </w:p>
-                    <w:p>
-                      <w:pPr>
-                        <w:jc w:val="right"/>
-                        <w:rPr>
-                          <w:rFonts w:ascii="Times" w:hAnsi="Times"/>
-                          <w:color w:val="000000"/>
-                          <w:sz w:val="14"/>
-                        </w:rPr>
-                      </w:pPr>
-                      <w:r>
-                        <w:rPr>
-                          <w:rFonts w:ascii="Times" w:hAnsi="Times"/>
-                          <w:color w:val="000000"/>
-                          <w:sz w:val="14"/>
-                        </w:rPr>
-                        <w:t>621 CHARLES E. YOUNG DRIVE SOUTH</w:t>
-                      </w:r>
-                    </w:p>
-                    <w:p>
-                      <w:pPr>
-                        <w:jc w:val="right"/>
-                        <w:rPr>
-                          <w:rFonts w:ascii="Times" w:hAnsi="Times"/>
-                          <w:color w:val="000000"/>
-                          <w:sz w:val="14"/>
-                        </w:rPr>
-                      </w:pPr>
-                      <w:r>
-                        <w:rPr>
-                          <w:rFonts w:ascii="Times" w:hAnsi="Times"/>
-                          <w:color w:val="000000"/>
-                          <w:sz w:val="14"/>
-                        </w:rPr>
-                        <w:t>BOX 951606</w:t>
-                      </w:r>
-                    </w:p>
-                    <w:p>
-                      <w:pPr>
-                        <w:jc w:val="right"/>
-                        <w:rPr>
-                          <w:rFonts w:ascii="Times" w:hAnsi="Times"/>
-                          <w:color w:val="000000"/>
-                          <w:sz w:val="14"/>
-                        </w:rPr>
-                      </w:pPr>
-                      <w:r>
-                        <w:rPr>
-                          <w:rFonts w:ascii="Times" w:hAnsi="Times"/>
-                          <w:color w:val="000000"/>
-                          <w:sz w:val="14"/>
-                        </w:rPr>
-                        <w:t>LOS ANGELES, CALIFORNIA 90095-1606</w:t>
-                      </w:r>
-                    </w:p>
-                    <w:p>
-                      <w:pPr>
-                        <w:jc w:val="right"/>
-                        <w:rPr>
-                          <w:sz w:val="14"/>
-                        </w:rPr>
-                      </w:pPr>
-                    </w:p>
-                  </w:txbxContent>
-                </v:textbox>
-              </v:rect>
-            </w:pict>
-          </mc:Fallback>
-        </mc:AlternateContent>
-      </w:r>
-      <w:r>
-        <w:rPr>
-          <w:szCs w:val="24"/>
-        </w:rPr>
-        <w:t xml:space="preserve">  </w:t>
-      </w:r>
-    </w:p>
-    <w:p>
-      <w:pPr>
         <w:rPr>
           <w:sz w:val="22"/>
           <w:szCs w:val="22"/>
           <w:lang w:bidi="x-none"/>
         </w:rPr>
       </w:pPr>
-    </w:p>
-    <w:p>
-      <w:pPr>
+      <w:r>
         <w:rPr>
           <w:sz w:val="22"/>
           <w:szCs w:val="22"/>
           <w:lang w:bidi="x-none"/>
         </w:rPr>
-      </w:pPr>
+        <w:t xml:space="preserve">Nov </w:t>
+      </w:r>
       <w:r>
         <w:rPr>
           <w:sz w:val="22"/>
           <w:szCs w:val="22"/>
           <w:lang w:bidi="x-none"/>
         </w:rPr>
-        <w:t xml:space="preserve">Nov </w:t>
+        <w:t>27</w:t>
       </w:r>
       <w:r>
         <w:rPr>
@@ -375,7 +32,7 @@
           <w:szCs w:val="22"/>
           <w:lang w:bidi="x-none"/>
         </w:rPr>
-        <w:t>27</w:t>
+        <w:t>,</w:t>
       </w:r>
       <w:r>
         <w:rPr>
@@ -383,7 +40,7 @@
           <w:szCs w:val="22"/>
           <w:lang w:bidi="x-none"/>
         </w:rPr>
-        <w:t>,</w:t>
+        <w:t xml:space="preserve"> </w:t>
       </w:r>
       <w:r>
         <w:rPr>
@@ -391,16 +48,17 @@
           <w:szCs w:val="22"/>
           <w:lang w:bidi="x-none"/>
         </w:rPr>
-        <w:t xml:space="preserve"> </w:t>
-      </w:r>
-      <w:r>
+        <w:t>2019</w:t>
+      </w:r>
+    </w:p>
+    <w:p>
+      <w:pPr>
         <w:rPr>
           <w:sz w:val="22"/>
           <w:szCs w:val="22"/>
           <w:lang w:bidi="x-none"/>
         </w:rPr>
-        <w:t>2019</w:t>
-      </w:r>
+      </w:pPr>
     </w:p>
     <w:p>
       <w:pPr>
@@ -410,22 +68,21 @@
           <w:lang w:bidi="x-none"/>
         </w:rPr>
       </w:pPr>
-    </w:p>
-    <w:p>
-      <w:pPr>
+      <w:r>
         <w:rPr>
           <w:sz w:val="22"/>
           <w:szCs w:val="22"/>
           <w:lang w:bidi="x-none"/>
         </w:rPr>
-      </w:pPr>
+        <w:t xml:space="preserve">Daniel </w:t>
+      </w:r>
       <w:r>
         <w:rPr>
           <w:sz w:val="22"/>
           <w:szCs w:val="22"/>
           <w:lang w:bidi="x-none"/>
         </w:rPr>
-        <w:t xml:space="preserve">Daniel </w:t>
+        <w:t xml:space="preserve">I. </w:t>
       </w:r>
       <w:proofErr w:type="spellStart"/>
       <w:r>
@@ -498,34 +155,16 @@
           <w:szCs w:val="22"/>
           <w:lang w:bidi="x-none"/>
         </w:rPr>
-        <w:t xml:space="preserve">Dear Dr. </w:t>
-      </w:r>
-      <w:proofErr w:type="spellStart"/>
-      <w:r>
+        <w:t>Dear Dr. Bolnick,</w:t>
+      </w:r>
+    </w:p>
+    <w:p>
+      <w:pPr>
         <w:rPr>
           <w:sz w:val="22"/>
           <w:szCs w:val="22"/>
           <w:lang w:bidi="x-none"/>
         </w:rPr>
-        <w:t>Bolnick</w:t>
-      </w:r>
-      <w:proofErr w:type="spellEnd"/>
-      <w:r>
-        <w:rPr>
-          <w:sz w:val="22"/>
-          <w:szCs w:val="22"/>
-          <w:lang w:bidi="x-none"/>
-        </w:rPr>
-        <w:t>,</w:t>
-      </w:r>
-    </w:p>
-    <w:p>
-      <w:pPr>
-        <w:rPr>
-          <w:sz w:val="22"/>
-          <w:szCs w:val="22"/>
-          <w:lang w:bidi="x-none"/>
-        </w:rPr>
       </w:pPr>
     </w:p>
     <w:p>
@@ -585,15 +224,7 @@
     <w:p/>
     <w:p>
       <w:r>
-        <w:t xml:space="preserve">Dr. Christopher </w:t>
-      </w:r>
-      <w:proofErr w:type="spellStart"/>
-      <w:r>
-        <w:t>Klausmeier</w:t>
-      </w:r>
-      <w:proofErr w:type="spellEnd"/>
-      <w:r>
-        <w:t xml:space="preserve"> and two anonymous reviewers believed </w:t>
+        <w:t xml:space="preserve">Dr. Christopher Klausmeier and two anonymous reviewers believed </w:t>
       </w:r>
       <w:r>
         <w:t xml:space="preserve">our previous manuscript covered an important question of high </w:t>
@@ -651,15 +282,7 @@
         <w:t xml:space="preserve">critique </w:t>
       </w:r>
       <w:r>
-        <w:t xml:space="preserve">of Dr. </w:t>
-      </w:r>
-      <w:proofErr w:type="spellStart"/>
-      <w:r>
-        <w:t>Klausmeier</w:t>
-      </w:r>
-      <w:proofErr w:type="spellEnd"/>
-      <w:r>
-        <w:t xml:space="preserve"> and the reviewer</w:t>
+        <w:t>of Dr. Klausmeier and the reviewer</w:t>
       </w:r>
       <w:r>
         <w:t>s</w:t>
@@ -764,25 +387,13 @@
         <w:t xml:space="preserve">ine 119-121). The defining feature of models with higher order interactions is that they </w:t>
       </w:r>
       <w:r>
-        <w:t xml:space="preserve">include parameters that are not present among the set of single competitor models. This is agrees with earlier verbal definitions of HOIs </w:t>
-      </w:r>
-      <w:r>
-        <w:fldChar w:fldCharType="begin"/>
-      </w:r>
-      <w:r>
-        <w:instrText xml:space="preserve"> ADDIN ZOTERO_ITEM CSL_CITATION {"citationID":"lmnt5Au0","properties":{"formattedCitation":"(Pomerantz 1981)","plainCitation":"(Pomerantz 1981)","noteIndex":0},"citationItems":[{"id":7570,"uris":["http://zotero.org/users/688880/items/VKXVZVR4"],"uri":["http://zotero.org/users/688880/items/VKXVZVR4"],"itemData":{"id":7570,"type":"article-journal","title":"Do \"Higher Order Interactions\" in Competition Systems Really Exist?","container-title":"The American Naturalist","page":"583-591","volume":"117","issue":"4","source":"JSTOR","ISSN":"0003-0147","author":[{"family":"Pomerantz","given":"Mark J."}],"issued":{"date-parts":[["1981"]]}}}],"schema":"https://github.com/citation-style-language/schema/raw/master/csl-citation.json"} </w:instrText>
-      </w:r>
-      <w:r>
-        <w:fldChar w:fldCharType="separate"/>
+        <w:t xml:space="preserve">include parameters that are not present among the set of single competitor models. This agrees with earlier verbal definitions of HOIs </w:t>
       </w:r>
       <w:r>
         <w:rPr>
           <w:noProof/>
         </w:rPr>
         <w:t>(Pomerantz 1981)</w:t>
-      </w:r>
-      <w:r>
-        <w:fldChar w:fldCharType="end"/>
       </w:r>
       <w:r>
         <w:t xml:space="preserve"> and sets HOIs apart from other issues that they are often confused with such as indirect effects, non-linear density dependence and higher order</w:t>
@@ -863,19 +474,14 @@
         </w:numPr>
       </w:pPr>
       <w:r>
+        <w:t xml:space="preserve">We use simpler phenomenological models to fit the results of the simulated experiment.  In the previous manuscript, none of the phenomenological models fit the underlying simulation experiment very well.  This admittedly made it difficult to determine whether the inadequate fit was due to HOIs or to some other problem in the model structure.  In the new manuscript, we can accurately describe pairwise competition between all pairs of species with a simple Hassel-Comins competition model.  Moreover, we are able to </w:t>
+      </w:r>
+      <w:r>
+        <w:t xml:space="preserve">fit HOI coefficients in the new model and these </w:t>
+      </w:r>
+      <w:r>
         <w:lastRenderedPageBreak/>
-        <w:t>We use simpler phenomenological models to fit the results of the simulated experiment.  In the previous manuscript, none of the phenomenological models fit the underlying simulation experiment very well.  This admittedly made it difficult to determine whether the inadequate fit was due to HOIs or to some other problem in the model structure.  In the new manuscript, we can accurately describe pairwise competition between all pairs of species with a simple Hassel-</w:t>
-      </w:r>
-      <w:proofErr w:type="spellStart"/>
-      <w:r>
-        <w:t>Comins</w:t>
-      </w:r>
-      <w:proofErr w:type="spellEnd"/>
-      <w:r>
-        <w:t xml:space="preserve"> competition model.  Moreover, we are able to </w:t>
-      </w:r>
-      <w:r>
-        <w:t xml:space="preserve">fit HOI coefficients in the new model and these provide a clean way to quantify and compare the strength of HOIs between competitors. </w:t>
+        <w:t xml:space="preserve">provide a clean way to quantify and compare the strength of HOIs between competitors. </w:t>
       </w:r>
     </w:p>
     <w:p/>
@@ -897,39 +503,38 @@
       </w:r>
     </w:p>
     <w:p/>
+    <w:p>
+      <w:pPr>
+        <w:rPr>
+          <w:b/>
+        </w:rPr>
+      </w:pPr>
+      <w:r>
+        <w:rPr>
+          <w:b/>
+        </w:rPr>
+        <w:t xml:space="preserve">[Authors names removed for peer review]. </w:t>
+      </w:r>
+    </w:p>
     <w:p/>
     <w:p>
-      <w:r>
-        <w:t>Andrew Kleinhesselink</w:t>
-      </w:r>
-      <w:r>
-        <w:t xml:space="preserve"> on behalf of co-authors </w:t>
-      </w:r>
-    </w:p>
-    <w:p/>
-    <w:p>
-      <w:pPr>
-        <w:rPr>
-          <w:b/>
-        </w:rPr>
-      </w:pPr>
-      <w:r>
-        <w:rPr>
-          <w:b/>
-        </w:rPr>
-        <w:t>Reference</w:t>
-      </w:r>
-      <w:r>
-        <w:rPr>
-          <w:b/>
-        </w:rPr>
-        <w:t>s</w:t>
-      </w:r>
-      <w:r>
-        <w:rPr>
-          <w:b/>
-        </w:rPr>
-        <w:t xml:space="preserve">: </w:t>
+      <w:pPr>
+        <w:rPr>
+          <w:b/>
+        </w:rPr>
+      </w:pPr>
+    </w:p>
+    <w:p>
+      <w:pPr>
+        <w:rPr>
+          <w:b/>
+        </w:rPr>
+      </w:pPr>
+      <w:r>
+        <w:rPr>
+          <w:b/>
+        </w:rPr>
+        <w:t xml:space="preserve">References: </w:t>
       </w:r>
     </w:p>
     <w:p>
@@ -946,6 +551,7 @@
     <w:p>
       <w:pPr>
         <w:pStyle w:val="FootnoteText"/>
+        <w:ind w:left="720" w:hanging="720"/>
         <w:rPr>
           <w:sz w:val="22"/>
           <w:szCs w:val="22"/>
@@ -1008,6 +614,8 @@
         </w:rPr>
         <w:t xml:space="preserve"> </w:t>
       </w:r>
+      <w:bookmarkStart w:id="0" w:name="_GoBack"/>
+      <w:bookmarkEnd w:id="0"/>
     </w:p>
     <w:p>
       <w:pPr>
@@ -1134,101 +742,35 @@
           <w:szCs w:val="24"/>
           <w:shd w:val="clear" w:color="auto" w:fill="FFFFFF"/>
         </w:rPr>
-        <w:t>The Editorial Board of The American Naturalist has reached a decision regarding your article, "Mechanisms underlying higher order interactions: from quantitative definitions to ecological processes."  Your manuscript has been evaluated by two reviewers and by Dr. Christopher </w:t>
-      </w:r>
-      <w:proofErr w:type="spellStart"/>
-      <w:r>
-        <w:rPr>
-          <w:rFonts w:ascii="Arial" w:hAnsi="Arial" w:cs="Arial"/>
-          <w:i/>
-          <w:color w:val="222222"/>
-          <w:szCs w:val="24"/>
-          <w:shd w:val="clear" w:color="auto" w:fill="FFFFFF"/>
-        </w:rPr>
-        <w:t>Klausmeier</w:t>
-      </w:r>
-      <w:proofErr w:type="spellEnd"/>
-      <w:r>
-        <w:rPr>
-          <w:rFonts w:ascii="Arial" w:hAnsi="Arial" w:cs="Arial"/>
-          <w:i/>
-          <w:color w:val="222222"/>
-          <w:szCs w:val="24"/>
-          <w:shd w:val="clear" w:color="auto" w:fill="FFFFFF"/>
-        </w:rPr>
-        <w:t>, one of our Associate Editors. After reading the manuscript, the reviews, and Dr. </w:t>
-      </w:r>
-      <w:proofErr w:type="spellStart"/>
-      <w:r>
-        <w:rPr>
-          <w:rFonts w:ascii="Arial" w:hAnsi="Arial" w:cs="Arial"/>
-          <w:i/>
-          <w:color w:val="222222"/>
-          <w:szCs w:val="24"/>
-          <w:shd w:val="clear" w:color="auto" w:fill="FFFFFF"/>
-        </w:rPr>
-        <w:t>Klausmeier's</w:t>
-      </w:r>
-      <w:proofErr w:type="spellEnd"/>
-      <w:r>
-        <w:rPr>
-          <w:rFonts w:ascii="Arial" w:hAnsi="Arial" w:cs="Arial"/>
-          <w:i/>
-          <w:color w:val="222222"/>
-          <w:szCs w:val="24"/>
-          <w:shd w:val="clear" w:color="auto" w:fill="FFFFFF"/>
-        </w:rPr>
-        <w:t xml:space="preserve"> comments (below), I find myself in agreement with the Associate Editor's recommendation. Consequently, I regret to inform you that I cannot accept your manuscript for publication in The American Naturalist. However, we believe that, if the concerns outlined below can be addressed, it could move forward successfully here. Therefore, I have assigned Decline Without Prejudice, a decision that allows you to resubmit this manuscript at some point in the future.</w:t>
-      </w:r>
-      <w:r>
-        <w:rPr>
-          <w:rFonts w:ascii="Arial" w:hAnsi="Arial" w:cs="Arial"/>
-          <w:i/>
-          <w:color w:val="222222"/>
-          <w:szCs w:val="24"/>
-        </w:rPr>
-        <w:br/>
-      </w:r>
-      <w:r>
-        <w:rPr>
-          <w:rFonts w:ascii="Arial" w:hAnsi="Arial" w:cs="Arial"/>
-          <w:i/>
-          <w:color w:val="222222"/>
-          <w:szCs w:val="24"/>
-        </w:rPr>
-        <w:br/>
-      </w:r>
-      <w:r>
-        <w:rPr>
-          <w:rFonts w:ascii="Arial" w:hAnsi="Arial" w:cs="Arial"/>
-          <w:i/>
-          <w:color w:val="222222"/>
-          <w:szCs w:val="24"/>
-          <w:shd w:val="clear" w:color="auto" w:fill="FFFFFF"/>
-        </w:rPr>
-        <w:t>Incorporating the role of non-additivity in multispecies interactions into our understanding of community dynamics is an important and challenging goal, and I was interested to read about your ideas on this subject. Along with Dr. </w:t>
-      </w:r>
-      <w:proofErr w:type="spellStart"/>
-      <w:r>
-        <w:rPr>
-          <w:rFonts w:ascii="Arial" w:hAnsi="Arial" w:cs="Arial"/>
-          <w:i/>
-          <w:color w:val="222222"/>
-          <w:szCs w:val="24"/>
-          <w:shd w:val="clear" w:color="auto" w:fill="FFFFFF"/>
-        </w:rPr>
-        <w:t>Klausmeier</w:t>
-      </w:r>
-      <w:proofErr w:type="spellEnd"/>
-      <w:r>
-        <w:rPr>
-          <w:rFonts w:ascii="Arial" w:hAnsi="Arial" w:cs="Arial"/>
-          <w:i/>
-          <w:color w:val="222222"/>
-          <w:szCs w:val="24"/>
-          <w:shd w:val="clear" w:color="auto" w:fill="FFFFFF"/>
-        </w:rPr>
-        <w:t> and the reviewers, I sense promise in your general approach to this problem, but the elements of that approach are not well supported by a systematic presentation of clear logic in the paper. Most importantly, we all struggled to understand your definition of higher order interactions (HOI) and how it relates to previous uses of this term. I agree with the consensus that mathematical definitions will be more effective than verbal descriptions for achieving clarity and identifying equivalence (or not) among existing uses of the term. Confusion on this point was sufficient to lead one reviewer to give up on the paper before fully working through the modeling. This is a clear indication that a substantial rethink of the presentation of your</w:t>
+        <w:t>The Editorial Board of The American Naturalist has reached a decision regarding your article, "Mechanisms underlying higher order interactions: from quantitative definitions to ecological processes."  Your manuscript has been evaluated by two reviewers and by Dr. Christopher Klausmeier, one of our Associate Editors. After reading the manuscript, the reviews, and Dr. Klausmeier's comments (below), I find myself in agreement with the Associate Editor's recommendation. Consequently, I regret to inform you that I cannot accept your manuscript for publication in The American Naturalist. However, we believe that, if the concerns outlined below can be addressed, it could move forward successfully here. Therefore, I have assigned Decline Without Prejudice, a decision that allows you to resubmit this manuscript at some point in the future.</w:t>
+      </w:r>
+      <w:r>
+        <w:rPr>
+          <w:rFonts w:ascii="Arial" w:hAnsi="Arial" w:cs="Arial"/>
+          <w:i/>
+          <w:color w:val="222222"/>
+          <w:szCs w:val="24"/>
+        </w:rPr>
+        <w:br/>
+      </w:r>
+      <w:r>
+        <w:rPr>
+          <w:rFonts w:ascii="Arial" w:hAnsi="Arial" w:cs="Arial"/>
+          <w:i/>
+          <w:color w:val="222222"/>
+          <w:szCs w:val="24"/>
+        </w:rPr>
+        <w:br/>
+      </w:r>
+      <w:r>
+        <w:rPr>
+          <w:rFonts w:ascii="Arial" w:hAnsi="Arial" w:cs="Arial"/>
+          <w:i/>
+          <w:color w:val="222222"/>
+          <w:szCs w:val="24"/>
+          <w:shd w:val="clear" w:color="auto" w:fill="FFFFFF"/>
+        </w:rPr>
+        <w:t>Incorporating the role of non-additivity in multispecies interactions into our understanding of community dynamics is an important and challenging goal, and I was interested to read about your ideas on this subject. Along with Dr. Klausmeier and the reviewers, I sense promise in your general approach to this problem, but the elements of that approach are not well supported by a systematic presentation of clear logic in the paper. Most importantly, we all struggled to understand your definition of higher order interactions (HOI) and how it relates to previous uses of this term. I agree with the consensus that mathematical definitions will be more effective than verbal descriptions for achieving clarity and identifying equivalence (or not) among existing uses of the term. Confusion on this point was sufficient to lead one reviewer to give up on the paper before fully working through the modeling. This is a clear indication that a substantial rethink of the presentation of your</w:t>
       </w:r>
       <w:r>
         <w:rPr>
@@ -1278,29 +820,7 @@
           <w:szCs w:val="24"/>
           <w:shd w:val="clear" w:color="auto" w:fill="FFFFFF"/>
         </w:rPr>
-        <w:t>Although comments focus on the definition of HOI, there is also input to improve the structure, interpretation, and presentation of the modeling. Collectively, the comments on your paper reflect both strong enthusiasm for the potential in the work and deep frustration that the presentation does not do it justice. Given the scope of the problems identified, the paper is not suitable for publication in its present form, but I think the work has the potential to support a valuable contribution to the literature after very substantial revision. It is difficult to suggest exactly what is needed for the paper to move forward here, but Dr. </w:t>
-      </w:r>
-      <w:proofErr w:type="spellStart"/>
-      <w:r>
-        <w:rPr>
-          <w:rFonts w:ascii="Arial" w:hAnsi="Arial" w:cs="Arial"/>
-          <w:i/>
-          <w:color w:val="222222"/>
-          <w:szCs w:val="24"/>
-          <w:shd w:val="clear" w:color="auto" w:fill="FFFFFF"/>
-        </w:rPr>
-        <w:t>Klausmeier</w:t>
-      </w:r>
-      <w:proofErr w:type="spellEnd"/>
-      <w:r>
-        <w:rPr>
-          <w:rFonts w:ascii="Arial" w:hAnsi="Arial" w:cs="Arial"/>
-          <w:i/>
-          <w:color w:val="222222"/>
-          <w:szCs w:val="24"/>
-          <w:shd w:val="clear" w:color="auto" w:fill="FFFFFF"/>
-        </w:rPr>
-        <w:t> does offer some promising ideas. Given the potential for your ideas to support a valuable advance on a tough and important problem, I hope you are willing to take on the challenge of developing them in a way that makes their contribution to clarifying the meaning and measurement of HOI clear and compelling.</w:t>
+        <w:t>Although comments focus on the definition of HOI, there is also input to improve the structure, interpretation, and presentation of the modeling. Collectively, the comments on your paper reflect both strong enthusiasm for the potential in the work and deep frustration that the presentation does not do it justice. Given the scope of the problems identified, the paper is not suitable for publication in its present form, but I think the work has the potential to support a valuable contribution to the literature after very substantial revision. It is difficult to suggest exactly what is needed for the paper to move forward here, but Dr. Klausmeier does offer some promising ideas. Given the potential for your ideas to support a valuable advance on a tough and important problem, I hope you are willing to take on the challenge of developing them in a way that makes their contribution to clarifying the meaning and measurement of HOI clear and compelling.</w:t>
       </w:r>
       <w:r>
         <w:rPr>
@@ -1537,7 +1057,6 @@
         </w:rPr>
         <w:br/>
       </w:r>
-      <w:proofErr w:type="spellStart"/>
       <w:r>
         <w:rPr>
           <w:rFonts w:ascii="Arial" w:hAnsi="Arial" w:cs="Arial"/>
@@ -1548,58 +1067,34 @@
         </w:rPr>
         <w:t>xxxxxxxxxxxxxxxxxxxxxxxxxxxxxxxxxxxxxxxxxxxxxxxxxxxxxxx</w:t>
       </w:r>
-      <w:proofErr w:type="spellEnd"/>
-      <w:r>
-        <w:rPr>
-          <w:rFonts w:ascii="Arial" w:hAnsi="Arial" w:cs="Arial"/>
-          <w:i/>
-          <w:color w:val="222222"/>
-          <w:szCs w:val="24"/>
-        </w:rPr>
-        <w:br/>
-      </w:r>
-      <w:r>
-        <w:rPr>
-          <w:rFonts w:ascii="Arial" w:hAnsi="Arial" w:cs="Arial"/>
-          <w:i/>
-          <w:color w:val="222222"/>
-          <w:szCs w:val="24"/>
-          <w:shd w:val="clear" w:color="auto" w:fill="FFFFFF"/>
-        </w:rPr>
-        <w:t>Associate Editor Dr. Christopher A. </w:t>
-      </w:r>
-      <w:proofErr w:type="spellStart"/>
-      <w:r>
-        <w:rPr>
-          <w:rFonts w:ascii="Arial" w:hAnsi="Arial" w:cs="Arial"/>
-          <w:i/>
-          <w:color w:val="222222"/>
-          <w:szCs w:val="24"/>
-          <w:shd w:val="clear" w:color="auto" w:fill="FFFFFF"/>
-        </w:rPr>
-        <w:t>Klausmeier</w:t>
-      </w:r>
-      <w:proofErr w:type="spellEnd"/>
-      <w:r>
-        <w:rPr>
-          <w:rFonts w:ascii="Arial" w:hAnsi="Arial" w:cs="Arial"/>
-          <w:i/>
-          <w:color w:val="222222"/>
-          <w:szCs w:val="24"/>
-          <w:shd w:val="clear" w:color="auto" w:fill="FFFFFF"/>
-        </w:rPr>
-        <w:t> 's Recommendation</w:t>
-      </w:r>
-      <w:r>
-        <w:rPr>
-          <w:rFonts w:ascii="Arial" w:hAnsi="Arial" w:cs="Arial"/>
-          <w:i/>
-          <w:color w:val="222222"/>
-          <w:szCs w:val="24"/>
-        </w:rPr>
-        <w:br/>
-      </w:r>
-      <w:proofErr w:type="spellStart"/>
+      <w:r>
+        <w:rPr>
+          <w:rFonts w:ascii="Arial" w:hAnsi="Arial" w:cs="Arial"/>
+          <w:i/>
+          <w:color w:val="222222"/>
+          <w:szCs w:val="24"/>
+        </w:rPr>
+        <w:br/>
+      </w:r>
+      <w:r>
+        <w:rPr>
+          <w:rFonts w:ascii="Arial" w:hAnsi="Arial" w:cs="Arial"/>
+          <w:i/>
+          <w:color w:val="222222"/>
+          <w:szCs w:val="24"/>
+          <w:shd w:val="clear" w:color="auto" w:fill="FFFFFF"/>
+        </w:rPr>
+        <w:t>Associate Editor Dr. Christopher A. Klausmeier 's Recommendation</w:t>
+      </w:r>
+      <w:r>
+        <w:rPr>
+          <w:rFonts w:ascii="Arial" w:hAnsi="Arial" w:cs="Arial"/>
+          <w:i/>
+          <w:color w:val="222222"/>
+          <w:szCs w:val="24"/>
+        </w:rPr>
+        <w:br/>
+      </w:r>
       <w:r>
         <w:rPr>
           <w:rFonts w:ascii="Arial" w:hAnsi="Arial" w:cs="Arial"/>
@@ -1610,7 +1105,6 @@
         </w:rPr>
         <w:t>xxxxxxxxxxxxxxxxxxxxxxxxxxxxxxxxxxxxxxxxxxxxxxxxxxxxxxx</w:t>
       </w:r>
-      <w:proofErr w:type="spellEnd"/>
       <w:r>
         <w:rPr>
           <w:rFonts w:ascii="Arial" w:hAnsi="Arial" w:cs="Arial"/>
@@ -1797,29 +1291,7 @@
           <w:szCs w:val="24"/>
           <w:shd w:val="clear" w:color="auto" w:fill="FFFFFF"/>
         </w:rPr>
-        <w:t xml:space="preserve">Having dug into the relevant literature from the 1980s and 1990s cited by the authors, I tend to agree with Reviewer 1 that it isn't clear how the new definition of HOIs given here differs from the one given by Billick &amp; Case (1994).  B&amp;C explicitly state that their general definition of non-HOI interactions (their </w:t>
-      </w:r>
-      <w:proofErr w:type="spellStart"/>
-      <w:r>
-        <w:rPr>
-          <w:rFonts w:ascii="Arial" w:hAnsi="Arial" w:cs="Arial"/>
-          <w:i/>
-          <w:color w:val="222222"/>
-          <w:szCs w:val="24"/>
-          <w:shd w:val="clear" w:color="auto" w:fill="FFFFFF"/>
-        </w:rPr>
-        <w:t>eqns</w:t>
-      </w:r>
-      <w:proofErr w:type="spellEnd"/>
-      <w:r>
-        <w:rPr>
-          <w:rFonts w:ascii="Arial" w:hAnsi="Arial" w:cs="Arial"/>
-          <w:i/>
-          <w:color w:val="222222"/>
-          <w:szCs w:val="24"/>
-          <w:shd w:val="clear" w:color="auto" w:fill="FFFFFF"/>
-        </w:rPr>
-        <w:t xml:space="preserve"> 1-3) "may involve any sort of nonlinearity", which contradicts the statement "one advantage of our definition of HOIs over earlier definitions (e.g. Billick and Case 1994) is that it does not require that each species’ growth depend linearly on density" (lines 172-174 here). Shuffling these interactions into a competition term C is the main difference, but it seems merely cosmetic to me.</w:t>
+        <w:t>Having dug into the relevant literature from the 1980s and 1990s cited by the authors, I tend to agree with Reviewer 1 that it isn't clear how the new definition of HOIs given here differs from the one given by Billick &amp; Case (1994).  B&amp;C explicitly state that their general definition of non-HOI interactions (their eqns 1-3) "may involve any sort of nonlinearity", which contradicts the statement "one advantage of our definition of HOIs over earlier definitions (e.g. Billick and Case 1994) is that it does not require that each species’ growth depend linearly on density" (lines 172-174 here). Shuffling these interactions into a competition term C is the main difference, but it seems merely cosmetic to me.</w:t>
       </w:r>
       <w:r>
         <w:rPr>
@@ -2553,29 +2025,7 @@
           <w:szCs w:val="24"/>
           <w:shd w:val="clear" w:color="auto" w:fill="FFFFFF"/>
         </w:rPr>
-        <w:t xml:space="preserve">l. 133 Density-dependence in any discrete-time model should be a nonlinear function, otherwise the model would project negative densities of n_{t+1} for some values of </w:t>
-      </w:r>
-      <w:proofErr w:type="spellStart"/>
-      <w:r>
-        <w:rPr>
-          <w:rFonts w:ascii="Arial" w:hAnsi="Arial" w:cs="Arial"/>
-          <w:i/>
-          <w:color w:val="222222"/>
-          <w:szCs w:val="24"/>
-          <w:shd w:val="clear" w:color="auto" w:fill="FFFFFF"/>
-        </w:rPr>
-        <w:t>n_t</w:t>
-      </w:r>
-      <w:proofErr w:type="spellEnd"/>
-      <w:r>
-        <w:rPr>
-          <w:rFonts w:ascii="Arial" w:hAnsi="Arial" w:cs="Arial"/>
-          <w:i/>
-          <w:color w:val="222222"/>
-          <w:szCs w:val="24"/>
-          <w:shd w:val="clear" w:color="auto" w:fill="FFFFFF"/>
-        </w:rPr>
-        <w:t>.  To align with continuous-time models, wouldn't the right thing be to take logs of both sides, which would render the multi-species Ricker model the same as Lotka-Volterra?</w:t>
+        <w:t>l. 133 Density-dependence in any discrete-time model should be a nonlinear function, otherwise the model would project negative densities of n_{t+1} for some values of n_t.  To align with continuous-time models, wouldn't the right thing be to take logs of both sides, which would render the multi-species Ricker model the same as Lotka-Volterra?</w:t>
       </w:r>
       <w:r>
         <w:rPr>
@@ -3346,27 +2796,7 @@
           <w:szCs w:val="24"/>
           <w:shd w:val="clear" w:color="auto" w:fill="FFFFFF"/>
         </w:rPr>
-        <w:t>l. 214 with conversion factor c -- I'd introduce the inter-annual part of the model (</w:t>
-      </w:r>
-      <w:proofErr w:type="spellStart"/>
-      <w:r>
-        <w:rPr>
-          <w:rFonts w:ascii="Arial" w:hAnsi="Arial" w:cs="Arial"/>
-          <w:color w:val="222222"/>
-          <w:szCs w:val="24"/>
-          <w:shd w:val="clear" w:color="auto" w:fill="FFFFFF"/>
-        </w:rPr>
-        <w:t>eqns</w:t>
-      </w:r>
-      <w:proofErr w:type="spellEnd"/>
-      <w:r>
-        <w:rPr>
-          <w:rFonts w:ascii="Arial" w:hAnsi="Arial" w:cs="Arial"/>
-          <w:color w:val="222222"/>
-          <w:szCs w:val="24"/>
-          <w:shd w:val="clear" w:color="auto" w:fill="FFFFFF"/>
-        </w:rPr>
-        <w:t xml:space="preserve"> 5) here anyhow</w:t>
+        <w:t>l. 214 with conversion factor c -- I'd introduce the inter-annual part of the model (eqns 5) here anyhow</w:t>
       </w:r>
       <w:r>
         <w:rPr>
@@ -3418,27 +2848,7 @@
           <w:szCs w:val="24"/>
           <w:shd w:val="clear" w:color="auto" w:fill="FFFFFF"/>
         </w:rPr>
-        <w:t>l. 224-225 Miller &amp; </w:t>
-      </w:r>
-      <w:proofErr w:type="spellStart"/>
-      <w:r>
-        <w:rPr>
-          <w:rFonts w:ascii="Arial" w:hAnsi="Arial" w:cs="Arial"/>
-          <w:color w:val="222222"/>
-          <w:szCs w:val="24"/>
-          <w:shd w:val="clear" w:color="auto" w:fill="FFFFFF"/>
-        </w:rPr>
-        <w:t>Klausmeier</w:t>
-      </w:r>
-      <w:proofErr w:type="spellEnd"/>
-      <w:r>
-        <w:rPr>
-          <w:rFonts w:ascii="Arial" w:hAnsi="Arial" w:cs="Arial"/>
-          <w:color w:val="222222"/>
-          <w:szCs w:val="24"/>
-          <w:shd w:val="clear" w:color="auto" w:fill="FFFFFF"/>
-        </w:rPr>
-        <w:t> isn't the best reference for a type-II functional response</w:t>
+        <w:t>l. 224-225 Miller &amp; Klausmeier isn't the best reference for a type-II functional response</w:t>
       </w:r>
       <w:r>
         <w:rPr>
@@ -3544,25 +2954,14 @@
         </w:rPr>
         <w:br/>
       </w:r>
-      <w:proofErr w:type="spellStart"/>
-      <w:r>
-        <w:rPr>
-          <w:rFonts w:ascii="Arial" w:hAnsi="Arial" w:cs="Arial"/>
-          <w:color w:val="222222"/>
-          <w:szCs w:val="24"/>
-          <w:shd w:val="clear" w:color="auto" w:fill="FFFFFF"/>
-        </w:rPr>
-        <w:t>eqns</w:t>
-      </w:r>
-      <w:proofErr w:type="spellEnd"/>
-      <w:r>
-        <w:rPr>
-          <w:rFonts w:ascii="Arial" w:hAnsi="Arial" w:cs="Arial"/>
-          <w:color w:val="222222"/>
-          <w:szCs w:val="24"/>
-          <w:shd w:val="clear" w:color="auto" w:fill="FFFFFF"/>
-        </w:rPr>
-        <w:t xml:space="preserve"> 6 &amp; 7 what is competition </w:t>
+      <w:r>
+        <w:rPr>
+          <w:rFonts w:ascii="Arial" w:hAnsi="Arial" w:cs="Arial"/>
+          <w:color w:val="222222"/>
+          <w:szCs w:val="24"/>
+          <w:shd w:val="clear" w:color="auto" w:fill="FFFFFF"/>
+        </w:rPr>
+        <w:t xml:space="preserve">eqns 6 &amp; 7 what is competition </w:t>
       </w:r>
       <w:proofErr w:type="spellStart"/>
       <w:r>
@@ -3924,19 +3323,8 @@
           <w:szCs w:val="24"/>
           <w:shd w:val="clear" w:color="auto" w:fill="FFFFFF"/>
         </w:rPr>
-        <w:t>Chris </w:t>
-      </w:r>
-      <w:proofErr w:type="spellStart"/>
-      <w:r>
-        <w:rPr>
-          <w:rFonts w:ascii="Arial" w:hAnsi="Arial" w:cs="Arial"/>
-          <w:color w:val="222222"/>
-          <w:szCs w:val="24"/>
-          <w:shd w:val="clear" w:color="auto" w:fill="FFFFFF"/>
-        </w:rPr>
-        <w:t>Klausmeier</w:t>
-      </w:r>
-      <w:proofErr w:type="spellEnd"/>
+        <w:t>Chris Klausmeier</w:t>
+      </w:r>
       <w:r>
         <w:rPr>
           <w:rFonts w:ascii="Arial" w:hAnsi="Arial" w:cs="Arial"/>
@@ -4254,47 +3642,31 @@
         <w:rPr>
           <w:rFonts w:ascii="Arial" w:hAnsi="Arial" w:cs="Arial"/>
           <w:b/>
-          <w:color w:val="222222"/>
-          <w:szCs w:val="24"/>
-        </w:rPr>
-        <w:fldChar w:fldCharType="begin"/>
-      </w:r>
-      <w:r>
-        <w:rPr>
-          <w:rFonts w:ascii="Arial" w:hAnsi="Arial" w:cs="Arial"/>
-          <w:b/>
-          <w:color w:val="222222"/>
-          <w:szCs w:val="24"/>
-        </w:rPr>
-        <w:instrText xml:space="preserve"> ADDIN ZOTERO_ITEM CSL_CITATION {"citationID":"PfO0ERiU","properties":{"formattedCitation":"(Billick and Case 1994, Levine et al. 2017)","plainCitation":"(Billick and Case 1994, Levine et al. 2017)","noteIndex":0},"citationItems":[{"id":2192,"uris":["http://zotero.org/users/688880/items/MGR8XNWN"],"uri":["http://zotero.org/users/688880/items/MGR8XNWN"],"itemData":{"id":2192,"type":"article-journal","title":"Higher Order Interactions in Ecological Communities: What Are They and How Can They be Detected?","container-title":"Ecology","page":"1530-1543","volume":"75","issue":"6","source":"JSTOR","abstract":"The detection and significance of higher order interactions (HOIs) between species has been a matter of debate and experimentation in community ecology for several decades. HOIs are considered potentially significant because their presence is assumed to mean that the dynamic behavior of a full community of species is unpredictable based on observations of interactions between subsets of the species within the community. Despite such attention, the causal mechanisms that produce HOIs have been inadequately discussed. We discuss three different usages of the term HOIs and provide insight as to why HOIs might be found within a given community. HOIs may be detected for three reasons: inappropriate assumptions made concerning species interactions that influence statistical tests, unmeasured parameters and variables, and interaction modifications (i.e., a functional change in the interaction of two species caused by a third species. This confusion concerning the defining attributes of HOIs has made their detection problematic. While the statistical tests being used in the ecological experiments to detect HOIs are described in detail in most papers, the dynamic models underlying these tests are often not made explicit. Additionally, we demonstrate the equivalency of three different statistical tests: the Case and Bender (1981) test, analysis of variance, and a multiplicative test (Wootton 1994). However, the choice of a response variable (i.e., population densities, population growth rates, per-capita growth rates, etc.) and different data transformations applied to these response variables alter the underlying dynamics model that is being tested. The result is that the statistical test applied does not always perform the intended comparison but instead tests a different and sometimes unjustified or even inappropriate dynamic model. Finally, we review the relationship between indirect effects and HOIs. Whereas some researchers have lumped HOIs and indirect effects, we argue that the two represent completely unique and separate phenomena. Additionally, indirect effects can complicate detection of HOIs, and we review several methods by which to separate the two processes.","DOI":"10.2307/1939614","ISSN":"0012-9658","title-short":"Higher Order Interactions in Ecological Communities","journalAbbreviation":"Ecology","author":[{"family":"Billick","given":"Ian"},{"family":"Case","given":"Ted J."}],"issued":{"date-parts":[["1994"]]}}},{"id":7343,"uris":["http://zotero.org/users/688880/items/JNQ4ERLS"],"uri":["http://zotero.org/users/688880/items/JNQ4ERLS"],"itemData":{"id":7343,"type":"article-journal","title":"Beyond pairwise mechanisms of species coexistence in complex communities","container-title":"Nature","page":"56-64","volume":"546","issue":"7656","source":"www.nature.com","abstract":"The tremendous diversity of species in ecological communities has motivated a century of research into the mechanisms that maintain biodiversity. However, much of this work examines the coexistence of just pairs of competitors. This approach ignores those mechanisms of coexistence that emerge only in diverse competitive networks. Despite the potential for these mechanisms to create conditions under which the loss of one competitor triggers the loss of others, we lack the knowledge needed to judge their importance for coexistence in nature. Progress requires borrowing insight from the study of multitrophic interaction networks, and coupling empirical data to models of competition.","DOI":"10.1038/nature22898","ISSN":"1476-4687","language":"en","author":[{"family":"Levine","given":"Jonathan M."},{"family":"Bascompte","given":"Jordi"},{"family":"Adler","given":"Peter B."},{"family":"Allesina","given":"Stefano"}],"issued":{"date-parts":[["2017",6]]}}}],"schema":"https://github.com/citation-style-language/schema/raw/master/csl-citation.json"} </w:instrText>
-      </w:r>
-      <w:r>
-        <w:rPr>
-          <w:rFonts w:ascii="Arial" w:hAnsi="Arial" w:cs="Arial"/>
-          <w:b/>
-          <w:color w:val="222222"/>
-          <w:szCs w:val="24"/>
-        </w:rPr>
-        <w:fldChar w:fldCharType="separate"/>
-      </w:r>
-      <w:r>
-        <w:rPr>
-          <w:rFonts w:ascii="Arial" w:hAnsi="Arial" w:cs="Arial"/>
-          <w:b/>
           <w:noProof/>
           <w:color w:val="222222"/>
           <w:szCs w:val="24"/>
         </w:rPr>
-        <w:t>(Billick and Case 1994, Levine et al. 2017)</w:t>
-      </w:r>
-      <w:r>
-        <w:rPr>
-          <w:rFonts w:ascii="Arial" w:hAnsi="Arial" w:cs="Arial"/>
-          <w:b/>
-          <w:color w:val="222222"/>
-          <w:szCs w:val="24"/>
-        </w:rPr>
-        <w:fldChar w:fldCharType="end"/>
+        <w:t>Billick and Case 1994</w:t>
+      </w:r>
+      <w:r>
+        <w:rPr>
+          <w:rFonts w:ascii="Arial" w:hAnsi="Arial" w:cs="Arial"/>
+          <w:b/>
+          <w:noProof/>
+          <w:color w:val="222222"/>
+          <w:szCs w:val="24"/>
+        </w:rPr>
+        <w:t xml:space="preserve"> and</w:t>
+      </w:r>
+      <w:r>
+        <w:rPr>
+          <w:rFonts w:ascii="Arial" w:hAnsi="Arial" w:cs="Arial"/>
+          <w:b/>
+          <w:noProof/>
+          <w:color w:val="222222"/>
+          <w:szCs w:val="24"/>
+        </w:rPr>
+        <w:t xml:space="preserve"> Levine et al. 2017</w:t>
       </w:r>
       <w:r>
         <w:rPr>
@@ -4309,33 +3681,6 @@
         <w:rPr>
           <w:rFonts w:ascii="Arial" w:hAnsi="Arial" w:cs="Arial"/>
           <w:b/>
-          <w:color w:val="222222"/>
-          <w:szCs w:val="24"/>
-        </w:rPr>
-        <w:fldChar w:fldCharType="begin"/>
-      </w:r>
-      <w:r>
-        <w:rPr>
-          <w:rFonts w:ascii="Arial" w:hAnsi="Arial" w:cs="Arial"/>
-          <w:b/>
-          <w:color w:val="222222"/>
-          <w:szCs w:val="24"/>
-        </w:rPr>
-        <w:instrText xml:space="preserve"> ADDIN ZOTERO_ITEM CSL_CITATION {"citationID":"EPQD0SBO","properties":{"formattedCitation":"(Grilli et al. 2017)","plainCitation":"(Grilli et al. 2017)","noteIndex":0},"citationItems":[{"id":14,"uris":["http://zotero.org/users/688880/items/CB4MYUDW"],"uri":["http://zotero.org/users/688880/items/CB4MYUDW"],"itemData":{"id":14,"type":"article-journal","title":"Higher-order interactions stabilize dynamics in competitive network models","container-title":"Nature","page":"210-213","volume":"548","issue":"7666","source":"www.nature.com","abstract":"Ecologists have long sought a way to explain how the remarkable biodiversity observed in nature is maintained. On the one hand, simple models of interacting competitors cannot produce the stable persistence of very large ecological communities1,2,3,4,5. On the other hand, neutral models6,7,8,9, in which species do not interact and diversity is maintained by immigration and speciation, yield unrealistically small fluctuations in population abundance10, and a strong positive correlation between a species’ abundance and its age11, contrary to empirical evidence. Models allowing for the robust persistence of large communities of interacting competitors are lacking. Here we show that very diverse communities could persist thanks to the stabilizing role of higher-order interactions12,13, in which the presence of a species influences the interaction between other species. Although higher-order interactions have been studied for decades14,15,16, their role in shaping ecological communities is still unclear5. The inclusion of higher-order interactions in competitive network models stabilizes dynamics, making species coexistence robust to the perturbation of both population abundance and parameter values. We show that higher-order interactions have strong effects in models of closed ecological communities, as well as of open communities in which new species are constantly introduced. In our framework, higher-order interactions are completely defined by pairwise interactions, facilitating empirical parameterization and validation of our models.","DOI":"10.1038/nature23273","ISSN":"1476-4687","language":"en","author":[{"family":"Grilli","given":"Jacopo"},{"family":"Barabás","given":"György"},{"family":"Michalska-Smith","given":"Matthew J."},{"family":"Allesina","given":"Stefano"}],"issued":{"date-parts":[["2017",8]]}}}],"schema":"https://github.com/citation-style-language/schema/raw/master/csl-citation.json"} </w:instrText>
-      </w:r>
-      <w:r>
-        <w:rPr>
-          <w:rFonts w:ascii="Arial" w:hAnsi="Arial" w:cs="Arial"/>
-          <w:b/>
-          <w:color w:val="222222"/>
-          <w:szCs w:val="24"/>
-        </w:rPr>
-        <w:fldChar w:fldCharType="separate"/>
-      </w:r>
-      <w:r>
-        <w:rPr>
-          <w:rFonts w:ascii="Arial" w:hAnsi="Arial" w:cs="Arial"/>
-          <w:b/>
           <w:noProof/>
           <w:color w:val="222222"/>
           <w:szCs w:val="24"/>
@@ -4349,15 +3694,6 @@
           <w:color w:val="222222"/>
           <w:szCs w:val="24"/>
         </w:rPr>
-        <w:fldChar w:fldCharType="end"/>
-      </w:r>
-      <w:r>
-        <w:rPr>
-          <w:rFonts w:ascii="Arial" w:hAnsi="Arial" w:cs="Arial"/>
-          <w:b/>
-          <w:color w:val="222222"/>
-          <w:szCs w:val="24"/>
-        </w:rPr>
         <w:t>, in the context of widely used models, there is a clear difference, which we explain in the section from Line 39</w:t>
       </w:r>
       <w:r>
@@ -4432,34 +3768,25 @@
           <w:color w:val="222222"/>
           <w:szCs w:val="24"/>
         </w:rPr>
-        <w:t xml:space="preserve">. This definition faces several major problems.  First, it only applies to a narrow range of models in which higher order terms are literally added to a series of first order terms. If the pairwise interactions between competitors take another functional form this definition is problematic (see the light competition example in </w:t>
-      </w:r>
-      <w:r>
-        <w:rPr>
-          <w:rFonts w:ascii="Arial" w:hAnsi="Arial" w:cs="Arial"/>
-          <w:b/>
-          <w:color w:val="222222"/>
-          <w:szCs w:val="24"/>
-        </w:rPr>
-        <w:fldChar w:fldCharType="begin"/>
-      </w:r>
-      <w:r>
-        <w:rPr>
-          <w:rFonts w:ascii="Arial" w:hAnsi="Arial" w:cs="Arial"/>
-          <w:b/>
-          <w:color w:val="222222"/>
-          <w:szCs w:val="24"/>
-        </w:rPr>
-        <w:instrText xml:space="preserve"> ADDIN ZOTERO_ITEM CSL_CITATION {"citationID":"cxLq5nGS","properties":{"formattedCitation":"(Adler and Morris 1994)","plainCitation":"(Adler and Morris 1994)","noteIndex":0},"citationItems":[{"id":7837,"uris":["http://zotero.org/users/688880/items/CBT7EKIB"],"uri":["http://zotero.org/users/688880/items/CBT7EKIB"],"itemData":{"id":7837,"type":"article-journal","title":"A General Test for Interaction Modification","container-title":"Ecology","page":"1552-1559","volume":"75","issue":"6","source":"JSTOR","archive":"JSTOR","abstract":"How can measurements of population dynamics be used to deduce the mechanisms of interaction in an assemblage of species? We present a technique to use such measurements to distinguish among assemblages of species with no direct interactions, sets of species influenced predominantly by pairwise interactions, and communities with significant interaction modification. We define the interaction coefficients and show that their dependence on the population sizes of the various species reveals and pinpoints interactions. Our technique distinguishes non-additivity in the statistical sense from interaction modification in the biological sense.","DOI":"10.2307/1939616","ISSN":"0012-9658","author":[{"family":"Adler","given":"Frederick R."},{"family":"Morris","given":"William F."}],"issued":{"date-parts":[["1994"]]}}}],"schema":"https://github.com/citation-style-language/schema/raw/master/csl-citation.json"} </w:instrText>
-      </w:r>
-      <w:r>
-        <w:rPr>
-          <w:rFonts w:ascii="Arial" w:hAnsi="Arial" w:cs="Arial"/>
-          <w:b/>
-          <w:color w:val="222222"/>
-          <w:szCs w:val="24"/>
-        </w:rPr>
-        <w:fldChar w:fldCharType="separate"/>
+        <w:t xml:space="preserve">. This definition faces several major problems.  First, it only applies to a narrow range of models in which higher order terms are literally added to a series of first order terms. If the pairwise interactions between competitors take another functional form this definition is problematic </w:t>
+      </w:r>
+      <w:r>
+        <w:rPr>
+          <w:rFonts w:ascii="Arial" w:hAnsi="Arial" w:cs="Arial"/>
+          <w:b/>
+          <w:color w:val="222222"/>
+          <w:szCs w:val="24"/>
+        </w:rPr>
+        <w:t xml:space="preserve">(Line 188, </w:t>
+      </w:r>
+      <w:r>
+        <w:rPr>
+          <w:rFonts w:ascii="Arial" w:hAnsi="Arial" w:cs="Arial"/>
+          <w:b/>
+          <w:color w:val="222222"/>
+          <w:szCs w:val="24"/>
+        </w:rPr>
+        <w:t xml:space="preserve">light competition example in </w:t>
       </w:r>
       <w:r>
         <w:rPr>
@@ -4469,16 +3796,37 @@
           <w:color w:val="222222"/>
           <w:szCs w:val="24"/>
         </w:rPr>
-        <w:t>(Adler and Morris 1994)</w:t>
-      </w:r>
-      <w:r>
-        <w:rPr>
-          <w:rFonts w:ascii="Arial" w:hAnsi="Arial" w:cs="Arial"/>
-          <w:b/>
-          <w:color w:val="222222"/>
-          <w:szCs w:val="24"/>
-        </w:rPr>
-        <w:fldChar w:fldCharType="end"/>
+        <w:t xml:space="preserve">Adler and Morris </w:t>
+      </w:r>
+      <w:r>
+        <w:rPr>
+          <w:rFonts w:ascii="Arial" w:hAnsi="Arial" w:cs="Arial"/>
+          <w:b/>
+          <w:noProof/>
+          <w:color w:val="222222"/>
+          <w:szCs w:val="24"/>
+        </w:rPr>
+        <w:t>[</w:t>
+      </w:r>
+      <w:r>
+        <w:rPr>
+          <w:rFonts w:ascii="Arial" w:hAnsi="Arial" w:cs="Arial"/>
+          <w:b/>
+          <w:noProof/>
+          <w:color w:val="222222"/>
+          <w:szCs w:val="24"/>
+        </w:rPr>
+        <w:t>1994</w:t>
+      </w:r>
+      <w:r>
+        <w:rPr>
+          <w:rFonts w:ascii="Arial" w:hAnsi="Arial" w:cs="Arial"/>
+          <w:b/>
+          <w:noProof/>
+          <w:color w:val="222222"/>
+          <w:szCs w:val="24"/>
+        </w:rPr>
+        <w:t>]</w:t>
       </w:r>
       <w:r>
         <w:rPr>
@@ -4497,6 +3845,7 @@
           <w:color w:val="222222"/>
           <w:szCs w:val="24"/>
         </w:rPr>
+        <w:lastRenderedPageBreak/>
         <w:t xml:space="preserve">additional </w:t>
       </w:r>
       <w:r>
@@ -4506,40 +3855,12 @@
           <w:color w:val="222222"/>
           <w:szCs w:val="24"/>
         </w:rPr>
-        <w:lastRenderedPageBreak/>
         <w:t xml:space="preserve">species” </w:t>
       </w:r>
       <w:r>
         <w:rPr>
           <w:rFonts w:ascii="Arial" w:hAnsi="Arial" w:cs="Arial"/>
           <w:b/>
-          <w:color w:val="222222"/>
-          <w:szCs w:val="24"/>
-        </w:rPr>
-        <w:fldChar w:fldCharType="begin"/>
-      </w:r>
-      <w:r>
-        <w:rPr>
-          <w:rFonts w:ascii="Arial" w:hAnsi="Arial" w:cs="Arial"/>
-          <w:b/>
-          <w:color w:val="222222"/>
-          <w:szCs w:val="24"/>
-        </w:rPr>
-        <w:instrText xml:space="preserve"> ADDIN ZOTERO_ITEM CSL_CITATION {"citationID":"YfvMpcrH","properties":{"formattedCitation":"(Morin et al. 1988)","plainCitation":"(Morin et al. 1988)","noteIndex":0},"citationItems":[{"id":2221,"uris":["http://zotero.org/users/688880/items/QNZJCBFT"],"uri":["http://zotero.org/users/688880/items/QNZJCBFT"],"itemData":{"id":2221,"type":"article-journal","title":"Competition Between Aquatic Insects and Vertebrates: Interaction Strength and Higher Order Interactions","container-title":"Ecology","page":"1401-1409","volume":"69","issue":"5","source":"CrossRef","DOI":"10.2307/1941637","ISSN":"00129658","title-short":"Competition Between Aquatic Insects and Vertebrates","language":"en","author":[{"family":"Morin","given":"Peter Jay"},{"family":"Lawler","given":"Sharon P."},{"family":"Johnson","given":"Elizabeth A."}],"issued":{"date-parts":[["1988",10]]}}}],"schema":"https://github.com/citation-style-language/schema/raw/master/csl-citation.json"} </w:instrText>
-      </w:r>
-      <w:r>
-        <w:rPr>
-          <w:rFonts w:ascii="Arial" w:hAnsi="Arial" w:cs="Arial"/>
-          <w:b/>
-          <w:color w:val="222222"/>
-          <w:szCs w:val="24"/>
-        </w:rPr>
-        <w:fldChar w:fldCharType="separate"/>
-      </w:r>
-      <w:r>
-        <w:rPr>
-          <w:rFonts w:ascii="Arial" w:hAnsi="Arial" w:cs="Arial"/>
-          <w:b/>
           <w:noProof/>
           <w:color w:val="222222"/>
           <w:szCs w:val="24"/>
@@ -4553,15 +3874,6 @@
           <w:color w:val="222222"/>
           <w:szCs w:val="24"/>
         </w:rPr>
-        <w:fldChar w:fldCharType="end"/>
-      </w:r>
-      <w:r>
-        <w:rPr>
-          <w:rFonts w:ascii="Arial" w:hAnsi="Arial" w:cs="Arial"/>
-          <w:b/>
-          <w:color w:val="222222"/>
-          <w:szCs w:val="24"/>
-        </w:rPr>
         <w:t xml:space="preserve">[emphasis ours].  The presence of higher order terms only indicates interaction modification when a continuous time LV model is used as the baseline (discussed on Line </w:t>
       </w:r>
       <w:r>
@@ -4762,33 +4074,6 @@
         <w:rPr>
           <w:rFonts w:ascii="Arial" w:hAnsi="Arial" w:cs="Arial"/>
           <w:b/>
-          <w:color w:val="222222"/>
-          <w:szCs w:val="24"/>
-        </w:rPr>
-        <w:fldChar w:fldCharType="begin"/>
-      </w:r>
-      <w:r>
-        <w:rPr>
-          <w:rFonts w:ascii="Arial" w:hAnsi="Arial" w:cs="Arial"/>
-          <w:b/>
-          <w:color w:val="222222"/>
-          <w:szCs w:val="24"/>
-        </w:rPr>
-        <w:instrText xml:space="preserve"> ADDIN ZOTERO_ITEM CSL_CITATION {"citationID":"QNicdMpL","properties":{"formattedCitation":"(Mayfield and Stouffer 2017, Grilli et al. 2017, Letten and Stouffer 2019)","plainCitation":"(Mayfield and Stouffer 2017, Grilli et al. 2017, Letten and Stouffer 2019)","noteIndex":0},"citationItems":[{"id":2899,"uris":["http://zotero.org/users/688880/items/67ZRSRKR"],"uri":["http://zotero.org/users/688880/items/67ZRSRKR"],"itemData":{"id":2899,"type":"article-journal","title":"Higher-order interactions capture unexplained complexity in diverse communities","container-title":"Nature Ecology &amp; Evolution","page":"0062","volume":"1","source":"www.nature.com","abstract":"Higher-order interactions (HOIs) are often assumed to be negligible in natural communities. Here, the authors present a framework for incorporating HOIs into diversity models and show that their inclusion can dramatically improve explanatory power.","DOI":"10.1038/s41559-016-0062","ISSN":"2397-334X","language":"en","author":[{"family":"Mayfield","given":"Margaret M."},{"family":"Stouffer","given":"Daniel B."}],"issued":{"date-parts":[["2017",2,17]]}}},{"id":14,"uris":["http://zotero.org/users/688880/items/CB4MYUDW"],"uri":["http://zotero.org/users/688880/items/CB4MYUDW"],"itemData":{"id":14,"type":"article-journal","title":"Higher-order interactions stabilize dynamics in competitive network models","container-title":"Nature","page":"210-213","volume":"548","issue":"7666","source":"www.nature.com","abstract":"Ecologists have long sought a way to explain how the remarkable biodiversity observed in nature is maintained. On the one hand, simple models of interacting competitors cannot produce the stable persistence of very large ecological communities1,2,3,4,5. On the other hand, neutral models6,7,8,9, in which species do not interact and diversity is maintained by immigration and speciation, yield unrealistically small fluctuations in population abundance10, and a strong positive correlation between a species’ abundance and its age11, contrary to empirical evidence. Models allowing for the robust persistence of large communities of interacting competitors are lacking. Here we show that very diverse communities could persist thanks to the stabilizing role of higher-order interactions12,13, in which the presence of a species influences the interaction between other species. Although higher-order interactions have been studied for decades14,15,16, their role in shaping ecological communities is still unclear5. The inclusion of higher-order interactions in competitive network models stabilizes dynamics, making species coexistence robust to the perturbation of both population abundance and parameter values. We show that higher-order interactions have strong effects in models of closed ecological communities, as well as of open communities in which new species are constantly introduced. In our framework, higher-order interactions are completely defined by pairwise interactions, facilitating empirical parameterization and validation of our models.","DOI":"10.1038/nature23273","ISSN":"1476-4687","language":"en","author":[{"family":"Grilli","given":"Jacopo"},{"family":"Barabás","given":"György"},{"family":"Michalska-Smith","given":"Matthew J."},{"family":"Allesina","given":"Stefano"}],"issued":{"date-parts":[["2017",8]]}}},{"id":8006,"uris":["http://zotero.org/users/688880/items/NQV2QXX3"],"uri":["http://zotero.org/users/688880/items/NQV2QXX3"],"itemData":{"id":8006,"type":"article-journal","title":"The mechanistic basis for higher-order interactions and non-additivity in competitive communities","container-title":"Ecology Letters","page":"423-436","volume":"22","issue":"3","source":"Wiley Online Library","abstract":"Motivated by both analytical tractability and empirical practicality, community ecologists have long treated the species pair as the fundamental unit of study. This notwithstanding, the challenge of understanding more complex systems has repeatedly generated interest in the role of so-called higher-order interactions (HOIs) imposed by species beyond the focal pair. Here we argue that HOIs – defined as non-additive effects of density on per capita growth – are best interpreted as emergent properties of phenomenological models (e.g. Lotka–Volterra competition) rather than as distinct ‘ecological processes’ in their own right. Using simulations of consumer-resource models, we explore the mechanisms and system properties that give rise to HOIs in observational data. We demonstrate that HOIs emerge under all but the most restrictive of assumptions, and that incorporating non-additivity into phenomenological models improves the quantitative and qualitative accuracy of model predictions. Notably, we also observe that HOIs derive primarily from mechanisms and system properties that apply equally to single-species or pairwise systems as they do to more diverse communities. Consequently, there exists a strong mandate for further recognition of non-additive effects in both theoretical and empirical research.","DOI":"10.1111/ele.13211","ISSN":"1461-0248","language":"en","author":[{"family":"Letten","given":"Andrew D."},{"family":"Stouffer","given":"Daniel B."}],"issued":{"date-parts":[["2019"]]}}}],"schema":"https://github.com/citation-style-language/schema/raw/master/csl-citation.json"} </w:instrText>
-      </w:r>
-      <w:r>
-        <w:rPr>
-          <w:rFonts w:ascii="Arial" w:hAnsi="Arial" w:cs="Arial"/>
-          <w:b/>
-          <w:color w:val="222222"/>
-          <w:szCs w:val="24"/>
-        </w:rPr>
-        <w:fldChar w:fldCharType="separate"/>
-      </w:r>
-      <w:r>
-        <w:rPr>
-          <w:rFonts w:ascii="Arial" w:hAnsi="Arial" w:cs="Arial"/>
-          <w:b/>
           <w:noProof/>
           <w:color w:val="222222"/>
           <w:szCs w:val="24"/>
@@ -4802,15 +4087,6 @@
           <w:color w:val="222222"/>
           <w:szCs w:val="24"/>
         </w:rPr>
-        <w:fldChar w:fldCharType="end"/>
-      </w:r>
-      <w:r>
-        <w:rPr>
-          <w:rFonts w:ascii="Arial" w:hAnsi="Arial" w:cs="Arial"/>
-          <w:b/>
-          <w:color w:val="222222"/>
-          <w:szCs w:val="24"/>
-        </w:rPr>
         <w:t xml:space="preserve"> discuss HOIs but either do not clearly define them, or define them in ways that disagree with longstanding verbal definitions, or define them in ways that can only be applied narrowly to the models in their own papers.  </w:t>
       </w:r>
     </w:p>
@@ -4964,47 +4240,11 @@
         <w:rPr>
           <w:rFonts w:ascii="Arial" w:hAnsi="Arial" w:cs="Arial"/>
           <w:b/>
-          <w:color w:val="222222"/>
-          <w:szCs w:val="24"/>
-        </w:rPr>
-        <w:fldChar w:fldCharType="begin"/>
-      </w:r>
-      <w:r>
-        <w:rPr>
-          <w:rFonts w:ascii="Arial" w:hAnsi="Arial" w:cs="Arial"/>
-          <w:b/>
-          <w:color w:val="222222"/>
-          <w:szCs w:val="24"/>
-        </w:rPr>
-        <w:instrText xml:space="preserve"> ADDIN ZOTERO_ITEM CSL_CITATION {"citationID":"QBRFrj44","properties":{"formattedCitation":"(1981)","plainCitation":"(1981)","noteIndex":0},"citationItems":[{"id":7570,"uris":["http://zotero.org/users/688880/items/VKXVZVR4"],"uri":["http://zotero.org/users/688880/items/VKXVZVR4"],"itemData":{"id":7570,"type":"article-journal","title":"Do \"Higher Order Interactions\" in Competition Systems Really Exist?","container-title":"The American Naturalist","page":"583-591","volume":"117","issue":"4","source":"JSTOR","ISSN":"0003-0147","author":[{"family":"Pomerantz","given":"Mark J."}],"issued":{"date-parts":[["1981"]]}},"suppress-author":true}],"schema":"https://github.com/citation-style-language/schema/raw/master/csl-citation.json"} </w:instrText>
-      </w:r>
-      <w:r>
-        <w:rPr>
-          <w:rFonts w:ascii="Arial" w:hAnsi="Arial" w:cs="Arial"/>
-          <w:b/>
-          <w:color w:val="222222"/>
-          <w:szCs w:val="24"/>
-        </w:rPr>
-        <w:fldChar w:fldCharType="separate"/>
-      </w:r>
-      <w:r>
-        <w:rPr>
-          <w:rFonts w:ascii="Arial" w:hAnsi="Arial" w:cs="Arial"/>
-          <w:b/>
           <w:noProof/>
           <w:color w:val="222222"/>
           <w:szCs w:val="24"/>
         </w:rPr>
         <w:t>(1981)</w:t>
-      </w:r>
-      <w:r>
-        <w:rPr>
-          <w:rFonts w:ascii="Arial" w:hAnsi="Arial" w:cs="Arial"/>
-          <w:b/>
-          <w:color w:val="222222"/>
-          <w:szCs w:val="24"/>
-        </w:rPr>
-        <w:fldChar w:fldCharType="end"/>
       </w:r>
       <w:r>
         <w:rPr>
@@ -5157,48 +4397,32 @@
       </w:r>
       <w:r>
         <w:rPr>
-          <w:rFonts w:ascii="Arial" w:hAnsi="Arial" w:cs="Arial"/>
-          <w:b/>
-          <w:color w:val="222222"/>
-          <w:szCs w:val="24"/>
-        </w:rPr>
-        <w:fldChar w:fldCharType="begin"/>
-      </w:r>
-      <w:r>
-        <w:rPr>
-          <w:rFonts w:ascii="Arial" w:hAnsi="Arial" w:cs="Arial"/>
-          <w:b/>
-          <w:color w:val="222222"/>
-          <w:szCs w:val="24"/>
-        </w:rPr>
-        <w:instrText xml:space="preserve"> ADDIN ZOTERO_ITEM CSL_CITATION {"citationID":"KLJyEqqK","properties":{"formattedCitation":"(Abrams 1983, O\\uc0\\u8217{}Dwyer 2018)","plainCitation":"(Abrams 1983, O’Dwyer 2018)","noteIndex":0},"citationItems":[{"id":2224,"uris":["http://zotero.org/users/688880/items/5M5C5Z5T"],"uri":["http://zotero.org/users/688880/items/5M5C5Z5T"],"itemData":{"id":2224,"type":"article-journal","title":"Arguments in Favor of Higher Order Interactions","container-title":"The American Naturalist","page":"887-891","volume":"121","issue":"6","source":"JSTOR","ISSN":"0003-0147","journalAbbreviation":"The American Naturalist","author":[{"family":"Abrams","given":"Peter A."}],"issued":{"date-parts":[["1983"]]}}},{"id":7504,"uris":["http://zotero.org/users/688880/items/E4YR68IQ"],"uri":["http://zotero.org/users/688880/items/E4YR68IQ"],"itemData":{"id":7504,"type":"article-journal","title":"Whence Lotka-Volterra?: Conservation laws and integrable systems in ecology","container-title":"Theoretical Ecology","source":"Crossref","abstract":"Competition in ecology is often modeled in terms of direct, negative effects of one individual on another. An example is logistic growth, modeling the effects of intraspecific competition, while the Lotka-Volterra equations for competition extend this to systems of multiple species, with varying strengths of intra- and interspecific competition. These equations are a classic and well-used staple of quantitative ecology, providing a framework to understand species interactions, species coexistence, and community assembly. They can be derived from an assumption of random mixing of organisms, and an outcome of each interaction that removes one or more individuals. However, this framing is somewhat unsatisfactory, and ecologists may prefer to think of phenomenological equations for competition as deriving from competition for a set of resources required for growth, which in turn may undergo their own complex dynamics. While it is intuitive that these frameworks are connected, and the connection is well-understood near to equilibria, here, we ask the question: when can consumer dynamics alone become an exact description of a full system of consumers and resources? We identify that consumer-resource systems with this property must have some kind of redundancy in the original description, or equivalently there is one or more conservation laws for quantities that do not change with time. Such systems are known in mathematics as integrable systems. We suggest that integrability in consumer-resource dynamics can only arise in cases where each species in an assemblage requires a distinct and unique combination of resources, and even in these cases, it is not clear that the resulting dynamics will lead to Lotka-Volterra competition.","URL":"http://link.springer.com/10.1007/s12080-018-0377-0","DOI":"10.1007/s12080-018-0377-0","ISSN":"1874-1738, 1874-1746","title-short":"Whence Lotka-Volterra?","language":"en","author":[{"family":"O’Dwyer","given":"James P."}],"issued":{"date-parts":[["2018",4,24]]},"accessed":{"date-parts":[["2018",10,8]]}}}],"schema":"https://github.com/citation-style-language/schema/raw/master/csl-citation.json"} </w:instrText>
-      </w:r>
-      <w:r>
-        <w:rPr>
-          <w:rFonts w:ascii="Arial" w:hAnsi="Arial" w:cs="Arial"/>
-          <w:b/>
-          <w:color w:val="222222"/>
-          <w:szCs w:val="24"/>
-        </w:rPr>
-        <w:fldChar w:fldCharType="separate"/>
-      </w:r>
-      <w:r>
-        <w:rPr>
           <w:rFonts w:ascii="Arial" w:eastAsia="Calibri" w:hAnsi="Arial" w:cs="Arial"/>
           <w:b/>
           <w:color w:val="000000"/>
           <w:szCs w:val="24"/>
         </w:rPr>
-        <w:t>(Abrams 1983, O’Dwyer 2018)</w:t>
-      </w:r>
-      <w:r>
-        <w:rPr>
-          <w:rFonts w:ascii="Arial" w:hAnsi="Arial" w:cs="Arial"/>
-          <w:b/>
-          <w:color w:val="222222"/>
-          <w:szCs w:val="24"/>
-        </w:rPr>
-        <w:fldChar w:fldCharType="end"/>
+        <w:t xml:space="preserve">(Abrams 1983, </w:t>
+      </w:r>
+      <w:proofErr w:type="spellStart"/>
+      <w:r>
+        <w:rPr>
+          <w:rFonts w:ascii="Arial" w:eastAsia="Calibri" w:hAnsi="Arial" w:cs="Arial"/>
+          <w:b/>
+          <w:color w:val="000000"/>
+          <w:szCs w:val="24"/>
+        </w:rPr>
+        <w:t>O’Dwyer</w:t>
+      </w:r>
+      <w:proofErr w:type="spellEnd"/>
+      <w:r>
+        <w:rPr>
+          <w:rFonts w:ascii="Arial" w:eastAsia="Calibri" w:hAnsi="Arial" w:cs="Arial"/>
+          <w:b/>
+          <w:color w:val="000000"/>
+          <w:szCs w:val="24"/>
+        </w:rPr>
+        <w:t xml:space="preserve"> 2018)</w:t>
       </w:r>
       <w:r>
         <w:rPr>
@@ -6011,47 +5235,11 @@
         <w:rPr>
           <w:rFonts w:ascii="Arial" w:hAnsi="Arial" w:cs="Arial"/>
           <w:b/>
-          <w:color w:val="222222"/>
-          <w:szCs w:val="24"/>
-        </w:rPr>
-        <w:fldChar w:fldCharType="begin"/>
-      </w:r>
-      <w:r>
-        <w:rPr>
-          <w:rFonts w:ascii="Arial" w:hAnsi="Arial" w:cs="Arial"/>
-          <w:b/>
-          <w:color w:val="222222"/>
-          <w:szCs w:val="24"/>
-        </w:rPr>
-        <w:instrText xml:space="preserve"> ADDIN ZOTERO_ITEM CSL_CITATION {"citationID":"sgo6ujzO","properties":{"formattedCitation":"(Kraft et al. 2015)","plainCitation":"(Kraft et al. 2015)","noteIndex":0},"citationItems":[{"id":2808,"uris":["http://zotero.org/users/688880/items/S7NFX6Q5"],"uri":["http://zotero.org/users/688880/items/S7NFX6Q5"],"itemData":{"id":2808,"type":"article-journal","title":"Plant functional traits and the multidimensional nature of species coexistence","container-title":"Proceedings of the National Academy of Sciences of the United States of America","page":"797–802","volume":"112","issue":"3","abstract":"Understanding the processes maintaining species diversity is a central problem in ecology, with implications for the conservation and management of ecosystems. Although biologists often assume that trait differences between competitors promote diversity, empirical evidence connecting functional traits to the niche differences that stabilize species coexistence is rare. Obtaining such evidence is critical because traits also underlie the average fitness differences driving competitive exclusion, and this complicates efforts to infer community dynamics from phenotypic patterns. We coupled field-parameterized mathematical models of competition between 102 pairs of annual plants with detailed sampling of leaf, seed, root, and whole-plant functional traits to relate phenotypic differences to stabilizing niche and average fitness differences. Single functional traits were often well correlated with average fitness differences between species, indicating that competitive dominance was associated with late phenology, deep rooting, and several other traits. In contrast, single functional traits were poorly correlated with the stabilizing niche differences that promote coexistence. Niche differences could only be described by combinations of traits, corresponding to differentiation between species in multiple ecological dimensions. In addition, several traits were associated with both fitness differences and stabilizing niche differences. These complex relationships between phenotypic differences and the dynamics of competing species argue against the simple use of single functional traits to infer community assembly processes but lay the groundwork for a theoretically justified trait-based community ecology.","DOI":"10.1073/pnas.1413650112","ISSN":"0027-8424","author":[{"family":"Kraft","given":"Nathan J B"},{"family":"Godoy","given":"Oscar"},{"family":"Levine","given":"Jonathan M"}],"issued":{"date-parts":[["2015",1]]}}}],"schema":"https://github.com/citation-style-language/schema/raw/master/csl-citation.json"} </w:instrText>
-      </w:r>
-      <w:r>
-        <w:rPr>
-          <w:rFonts w:ascii="Arial" w:hAnsi="Arial" w:cs="Arial"/>
-          <w:b/>
-          <w:color w:val="222222"/>
-          <w:szCs w:val="24"/>
-        </w:rPr>
-        <w:fldChar w:fldCharType="separate"/>
-      </w:r>
-      <w:r>
-        <w:rPr>
-          <w:rFonts w:ascii="Arial" w:hAnsi="Arial" w:cs="Arial"/>
-          <w:b/>
           <w:noProof/>
           <w:color w:val="222222"/>
           <w:szCs w:val="24"/>
         </w:rPr>
         <w:t>(Kraft et al. 2015)</w:t>
-      </w:r>
-      <w:r>
-        <w:rPr>
-          <w:rFonts w:ascii="Arial" w:hAnsi="Arial" w:cs="Arial"/>
-          <w:b/>
-          <w:color w:val="222222"/>
-          <w:szCs w:val="24"/>
-        </w:rPr>
-        <w:fldChar w:fldCharType="end"/>
       </w:r>
       <w:r>
         <w:rPr>
@@ -6402,7 +5590,27 @@
           <w:color w:val="222222"/>
           <w:szCs w:val="24"/>
         </w:rPr>
-        <w:t xml:space="preserve">.  Of course </w:t>
+        <w:t xml:space="preserve">.  </w:t>
+      </w:r>
+      <w:proofErr w:type="gramStart"/>
+      <w:r>
+        <w:rPr>
+          <w:rFonts w:ascii="Arial" w:hAnsi="Arial" w:cs="Arial"/>
+          <w:b/>
+          <w:color w:val="222222"/>
+          <w:szCs w:val="24"/>
+        </w:rPr>
+        <w:t>Of course</w:t>
+      </w:r>
+      <w:proofErr w:type="gramEnd"/>
+      <w:r>
+        <w:rPr>
+          <w:rFonts w:ascii="Arial" w:hAnsi="Arial" w:cs="Arial"/>
+          <w:b/>
+          <w:color w:val="222222"/>
+          <w:szCs w:val="24"/>
+        </w:rPr>
+        <w:t xml:space="preserve"> </w:t>
       </w:r>
       <w:r>
         <w:rPr>
@@ -6427,33 +5635,6 @@
         <w:rPr>
           <w:rFonts w:ascii="Arial" w:hAnsi="Arial" w:cs="Arial"/>
           <w:b/>
-          <w:color w:val="222222"/>
-          <w:szCs w:val="24"/>
-        </w:rPr>
-        <w:fldChar w:fldCharType="begin"/>
-      </w:r>
-      <w:r>
-        <w:rPr>
-          <w:rFonts w:ascii="Arial" w:hAnsi="Arial" w:cs="Arial"/>
-          <w:b/>
-          <w:color w:val="222222"/>
-          <w:szCs w:val="24"/>
-        </w:rPr>
-        <w:instrText xml:space="preserve"> ADDIN ZOTERO_ITEM CSL_CITATION {"citationID":"dMFgqcFG","properties":{"formattedCitation":"(McGill and Nekola 2010)","plainCitation":"(McGill and Nekola 2010)","noteIndex":0},"citationItems":[{"id":8024,"uris":["http://zotero.org/users/688880/items/3VXTC48M"],"uri":["http://zotero.org/users/688880/items/3VXTC48M"],"itemData":{"id":8024,"type":"article-journal","title":"Mechanisms in macroecology: AWOL or purloined letter? Towards a pragmatic view of mechanism","container-title":"Oikos","page":"591-603","volume":"119","issue":"4","source":"Wiley Online Library","abstract":"Ecologists often believe the discovery of mechanism to be the central goal of scientific research. While many macroecologists have inherited this view, to date they have been much more efficient at producing patterns than identifying their underlying processes. We discuss several possible attitudes for macroecologists to adopt in this context while also arguing that in fact macroecology already has many mechanisms that are ignored. We briefly describe six of these: central limit theorem, fractals, random sampling and placement, neutral theory (and descendents), concordance of forces, and maximum entropy. We explore why these mechanisms are overlooked and discuss whether they should be. We conclude that macroecology needs to take a more pragmatic, less ideological approach to mechanism. We apply this viewpoint to the recent controversy over maximum entropy and suggest that maximum entropy needs to be viewed more pragmatically and less ideologically.","DOI":"10.1111/j.1600-0706.2009.17771.x","ISSN":"1600-0706","title-short":"Mechanisms in macroecology","language":"en","author":[{"family":"McGill","given":"Brian J."},{"family":"Nekola","given":"Jeffrey C."}],"issued":{"date-parts":[["2010"]]}}}],"schema":"https://github.com/citation-style-language/schema/raw/master/csl-citation.json"} </w:instrText>
-      </w:r>
-      <w:r>
-        <w:rPr>
-          <w:rFonts w:ascii="Arial" w:hAnsi="Arial" w:cs="Arial"/>
-          <w:b/>
-          <w:color w:val="222222"/>
-          <w:szCs w:val="24"/>
-        </w:rPr>
-        <w:fldChar w:fldCharType="separate"/>
-      </w:r>
-      <w:r>
-        <w:rPr>
-          <w:rFonts w:ascii="Arial" w:hAnsi="Arial" w:cs="Arial"/>
-          <w:b/>
           <w:noProof/>
           <w:color w:val="222222"/>
           <w:szCs w:val="24"/>
@@ -6467,15 +5648,6 @@
           <w:color w:val="222222"/>
           <w:szCs w:val="24"/>
         </w:rPr>
-        <w:fldChar w:fldCharType="end"/>
-      </w:r>
-      <w:r>
-        <w:rPr>
-          <w:rFonts w:ascii="Arial" w:hAnsi="Arial" w:cs="Arial"/>
-          <w:b/>
-          <w:color w:val="222222"/>
-          <w:szCs w:val="24"/>
-        </w:rPr>
         <w:t xml:space="preserve">.  Nevertheless, we believe the current paper and discussion lays out a clearer description of how these issues are related. </w:t>
       </w:r>
     </w:p>
@@ -6679,34 +5851,27 @@
           <w:color w:val="222222"/>
           <w:szCs w:val="24"/>
         </w:rPr>
-        <w:t xml:space="preserve">&gt;&gt; Response:  True.  However, nearly all previous demonstrations of HOIs arising from resource competition have been in the context of very simple LV models.  Beyond studies of microorganisms, most ecologists work on organisms in which population density is measured at discrete time intervals and for which the mechanistic basis for negative density dependence is unknown.  Indeed much of the empirical literature on modern coexistence theory is built upon such systems e.g. </w:t>
-      </w:r>
-      <w:r>
-        <w:rPr>
-          <w:rFonts w:ascii="Arial" w:hAnsi="Arial" w:cs="Arial"/>
-          <w:b/>
-          <w:color w:val="222222"/>
-          <w:szCs w:val="24"/>
-        </w:rPr>
-        <w:fldChar w:fldCharType="begin"/>
-      </w:r>
-      <w:r>
-        <w:rPr>
-          <w:rFonts w:ascii="Arial" w:hAnsi="Arial" w:cs="Arial"/>
-          <w:b/>
-          <w:color w:val="222222"/>
-          <w:szCs w:val="24"/>
-        </w:rPr>
-        <w:instrText xml:space="preserve"> ADDIN ZOTERO_ITEM CSL_CITATION {"citationID":"EWa2quKU","properties":{"formattedCitation":"(Kraft et al. 2015)","plainCitation":"(Kraft et al. 2015)","noteIndex":0},"citationItems":[{"id":2808,"uris":["http://zotero.org/users/688880/items/S7NFX6Q5"],"uri":["http://zotero.org/users/688880/items/S7NFX6Q5"],"itemData":{"id":2808,"type":"article-journal","title":"Plant functional traits and the multidimensional nature of species coexistence","container-title":"Proceedings of the National Academy of Sciences of the United States of America","page":"797–802","volume":"112","issue":"3","abstract":"Understanding the processes maintaining species diversity is a central problem in ecology, with implications for the conservation and management of ecosystems. Although biologists often assume that trait differences between competitors promote diversity, empirical evidence connecting functional traits to the niche differences that stabilize species coexistence is rare. Obtaining such evidence is critical because traits also underlie the average fitness differences driving competitive exclusion, and this complicates efforts to infer community dynamics from phenotypic patterns. We coupled field-parameterized mathematical models of competition between 102 pairs of annual plants with detailed sampling of leaf, seed, root, and whole-plant functional traits to relate phenotypic differences to stabilizing niche and average fitness differences. Single functional traits were often well correlated with average fitness differences between species, indicating that competitive dominance was associated with late phenology, deep rooting, and several other traits. In contrast, single functional traits were poorly correlated with the stabilizing niche differences that promote coexistence. Niche differences could only be described by combinations of traits, corresponding to differentiation between species in multiple ecological dimensions. In addition, several traits were associated with both fitness differences and stabilizing niche differences. These complex relationships between phenotypic differences and the dynamics of competing species argue against the simple use of single functional traits to infer community assembly processes but lay the groundwork for a theoretically justified trait-based community ecology.","DOI":"10.1073/pnas.1413650112","ISSN":"0027-8424","author":[{"family":"Kraft","given":"Nathan J B"},{"family":"Godoy","given":"Oscar"},{"family":"Levine","given":"Jonathan M"}],"issued":{"date-parts":[["2015",1]]}}}],"schema":"https://github.com/citation-style-language/schema/raw/master/csl-citation.json"} </w:instrText>
-      </w:r>
-      <w:r>
-        <w:rPr>
-          <w:rFonts w:ascii="Arial" w:hAnsi="Arial" w:cs="Arial"/>
-          <w:b/>
-          <w:color w:val="222222"/>
-          <w:szCs w:val="24"/>
-        </w:rPr>
-        <w:fldChar w:fldCharType="separate"/>
+        <w:t xml:space="preserve">&gt;&gt; Response:  True.  However, nearly all previous demonstrations of HOIs arising from resource competition have been in the context of very simple LV models.  Beyond studies of microorganisms, most ecologists work on organisms in which population density is measured at discrete time intervals and for which the mechanistic basis for negative density dependence is unknown.  </w:t>
+      </w:r>
+      <w:proofErr w:type="gramStart"/>
+      <w:r>
+        <w:rPr>
+          <w:rFonts w:ascii="Arial" w:hAnsi="Arial" w:cs="Arial"/>
+          <w:b/>
+          <w:color w:val="222222"/>
+          <w:szCs w:val="24"/>
+        </w:rPr>
+        <w:t>Indeed</w:t>
+      </w:r>
+      <w:proofErr w:type="gramEnd"/>
+      <w:r>
+        <w:rPr>
+          <w:rFonts w:ascii="Arial" w:hAnsi="Arial" w:cs="Arial"/>
+          <w:b/>
+          <w:color w:val="222222"/>
+          <w:szCs w:val="24"/>
+        </w:rPr>
+        <w:t xml:space="preserve"> much of the empirical literature on modern coexistence theory is built upon such systems e.g. </w:t>
       </w:r>
       <w:r>
         <w:rPr>
@@ -6717,15 +5882,6 @@
           <w:szCs w:val="24"/>
         </w:rPr>
         <w:t>(Kraft et al. 2015)</w:t>
-      </w:r>
-      <w:r>
-        <w:rPr>
-          <w:rFonts w:ascii="Arial" w:hAnsi="Arial" w:cs="Arial"/>
-          <w:b/>
-          <w:color w:val="222222"/>
-          <w:szCs w:val="24"/>
-        </w:rPr>
-        <w:fldChar w:fldCharType="end"/>
       </w:r>
       <w:r>
         <w:rPr>
@@ -7426,29 +6582,7 @@
           <w:szCs w:val="24"/>
           <w:shd w:val="clear" w:color="auto" w:fill="FFFFFF"/>
         </w:rPr>
-        <w:t>lines 223-226: Imprecise phrasing... tradeoff is achieved by parameter choice within the function, not by assigning the function... also, Miller &amp; </w:t>
-      </w:r>
-      <w:proofErr w:type="spellStart"/>
-      <w:r>
-        <w:rPr>
-          <w:rFonts w:ascii="Arial" w:hAnsi="Arial" w:cs="Arial"/>
-          <w:i/>
-          <w:color w:val="222222"/>
-          <w:szCs w:val="24"/>
-          <w:shd w:val="clear" w:color="auto" w:fill="FFFFFF"/>
-        </w:rPr>
-        <w:t>Klausmeier</w:t>
-      </w:r>
-      <w:proofErr w:type="spellEnd"/>
-      <w:r>
-        <w:rPr>
-          <w:rFonts w:ascii="Arial" w:hAnsi="Arial" w:cs="Arial"/>
-          <w:i/>
-          <w:color w:val="222222"/>
-          <w:szCs w:val="24"/>
-          <w:shd w:val="clear" w:color="auto" w:fill="FFFFFF"/>
-        </w:rPr>
-        <w:t> reference does not seem to give or elaborate on saturating resource uptake function... finally, assuming R' is a typo &amp; should just be R?</w:t>
+        <w:t>lines 223-226: Imprecise phrasing... tradeoff is achieved by parameter choice within the function, not by assigning the function... also, Miller &amp; Klausmeier reference does not seem to give or elaborate on saturating resource uptake function... finally, assuming R' is a typo &amp; should just be R?</w:t>
       </w:r>
       <w:r>
         <w:rPr>
@@ -9056,48 +8190,32 @@
       </w:r>
       <w:r>
         <w:rPr>
-          <w:rFonts w:ascii="Arial" w:hAnsi="Arial" w:cs="Arial"/>
-          <w:b/>
-          <w:color w:val="222222"/>
-          <w:szCs w:val="24"/>
-        </w:rPr>
-        <w:fldChar w:fldCharType="begin"/>
-      </w:r>
-      <w:r>
-        <w:rPr>
-          <w:rFonts w:ascii="Arial" w:hAnsi="Arial" w:cs="Arial"/>
-          <w:b/>
-          <w:color w:val="222222"/>
-          <w:szCs w:val="24"/>
-        </w:rPr>
-        <w:instrText xml:space="preserve"> ADDIN ZOTERO_ITEM CSL_CITATION {"citationID":"ZSAUdP2K","properties":{"formattedCitation":"(O\\uc0\\u8217{}Dwyer 2018)","plainCitation":"(O’Dwyer 2018)","noteIndex":0},"citationItems":[{"id":7504,"uris":["http://zotero.org/users/688880/items/E4YR68IQ"],"uri":["http://zotero.org/users/688880/items/E4YR68IQ"],"itemData":{"id":7504,"type":"article-journal","title":"Whence Lotka-Volterra?: Conservation laws and integrable systems in ecology","container-title":"Theoretical Ecology","source":"Crossref","abstract":"Competition in ecology is often modeled in terms of direct, negative effects of one individual on another. An example is logistic growth, modeling the effects of intraspecific competition, while the Lotka-Volterra equations for competition extend this to systems of multiple species, with varying strengths of intra- and interspecific competition. These equations are a classic and well-used staple of quantitative ecology, providing a framework to understand species interactions, species coexistence, and community assembly. They can be derived from an assumption of random mixing of organisms, and an outcome of each interaction that removes one or more individuals. However, this framing is somewhat unsatisfactory, and ecologists may prefer to think of phenomenological equations for competition as deriving from competition for a set of resources required for growth, which in turn may undergo their own complex dynamics. While it is intuitive that these frameworks are connected, and the connection is well-understood near to equilibria, here, we ask the question: when can consumer dynamics alone become an exact description of a full system of consumers and resources? We identify that consumer-resource systems with this property must have some kind of redundancy in the original description, or equivalently there is one or more conservation laws for quantities that do not change with time. Such systems are known in mathematics as integrable systems. We suggest that integrability in consumer-resource dynamics can only arise in cases where each species in an assemblage requires a distinct and unique combination of resources, and even in these cases, it is not clear that the resulting dynamics will lead to Lotka-Volterra competition.","URL":"http://link.springer.com/10.1007/s12080-018-0377-0","DOI":"10.1007/s12080-018-0377-0","ISSN":"1874-1738, 1874-1746","title-short":"Whence Lotka-Volterra?","language":"en","author":[{"family":"O’Dwyer","given":"James P."}],"issued":{"date-parts":[["2018",4,24]]},"accessed":{"date-parts":[["2018",10,8]]}}}],"schema":"https://github.com/citation-style-language/schema/raw/master/csl-citation.json"} </w:instrText>
-      </w:r>
-      <w:r>
-        <w:rPr>
-          <w:rFonts w:ascii="Arial" w:hAnsi="Arial" w:cs="Arial"/>
-          <w:b/>
-          <w:color w:val="222222"/>
-          <w:szCs w:val="24"/>
-        </w:rPr>
-        <w:fldChar w:fldCharType="separate"/>
-      </w:r>
-      <w:r>
-        <w:rPr>
           <w:rFonts w:ascii="Arial" w:eastAsia="Calibri" w:hAnsi="Arial" w:cs="Arial"/>
           <w:b/>
           <w:color w:val="000000"/>
           <w:szCs w:val="24"/>
         </w:rPr>
-        <w:t>(O’Dwyer 2018)</w:t>
-      </w:r>
-      <w:r>
-        <w:rPr>
-          <w:rFonts w:ascii="Arial" w:hAnsi="Arial" w:cs="Arial"/>
-          <w:b/>
-          <w:color w:val="222222"/>
-          <w:szCs w:val="24"/>
-        </w:rPr>
-        <w:fldChar w:fldCharType="end"/>
+        <w:t>(</w:t>
+      </w:r>
+      <w:proofErr w:type="spellStart"/>
+      <w:r>
+        <w:rPr>
+          <w:rFonts w:ascii="Arial" w:eastAsia="Calibri" w:hAnsi="Arial" w:cs="Arial"/>
+          <w:b/>
+          <w:color w:val="000000"/>
+          <w:szCs w:val="24"/>
+        </w:rPr>
+        <w:t>O’Dwyer</w:t>
+      </w:r>
+      <w:proofErr w:type="spellEnd"/>
+      <w:r>
+        <w:rPr>
+          <w:rFonts w:ascii="Arial" w:eastAsia="Calibri" w:hAnsi="Arial" w:cs="Arial"/>
+          <w:b/>
+          <w:color w:val="000000"/>
+          <w:szCs w:val="24"/>
+        </w:rPr>
+        <w:t xml:space="preserve"> 2018)</w:t>
       </w:r>
       <w:r>
         <w:rPr>
@@ -9365,47 +8483,11 @@
         <w:rPr>
           <w:rFonts w:ascii="Arial" w:hAnsi="Arial" w:cs="Arial"/>
           <w:b/>
-          <w:color w:val="222222"/>
-          <w:szCs w:val="24"/>
-        </w:rPr>
-        <w:fldChar w:fldCharType="begin"/>
-      </w:r>
-      <w:r>
-        <w:rPr>
-          <w:rFonts w:ascii="Arial" w:hAnsi="Arial" w:cs="Arial"/>
-          <w:b/>
-          <w:color w:val="222222"/>
-          <w:szCs w:val="24"/>
-        </w:rPr>
-        <w:instrText xml:space="preserve"> ADDIN ZOTERO_ITEM CSL_CITATION {"citationID":"bRhVwpcj","properties":{"formattedCitation":"(Levine et al. 2017, Grilli et al. 2017)","plainCitation":"(Levine et al. 2017, Grilli et al. 2017)","noteIndex":0},"citationItems":[{"id":7343,"uris":["http://zotero.org/users/688880/items/JNQ4ERLS"],"uri":["http://zotero.org/users/688880/items/JNQ4ERLS"],"itemData":{"id":7343,"type":"article-journal","title":"Beyond pairwise mechanisms of species coexistence in complex communities","container-title":"Nature","page":"56-64","volume":"546","issue":"7656","source":"www.nature.com","abstract":"The tremendous diversity of species in ecological communities has motivated a century of research into the mechanisms that maintain biodiversity. However, much of this work examines the coexistence of just pairs of competitors. This approach ignores those mechanisms of coexistence that emerge only in diverse competitive networks. Despite the potential for these mechanisms to create conditions under which the loss of one competitor triggers the loss of others, we lack the knowledge needed to judge their importance for coexistence in nature. Progress requires borrowing insight from the study of multitrophic interaction networks, and coupling empirical data to models of competition.","DOI":"10.1038/nature22898","ISSN":"1476-4687","language":"en","author":[{"family":"Levine","given":"Jonathan M."},{"family":"Bascompte","given":"Jordi"},{"family":"Adler","given":"Peter B."},{"family":"Allesina","given":"Stefano"}],"issued":{"date-parts":[["2017",6]]}}},{"id":14,"uris":["http://zotero.org/users/688880/items/CB4MYUDW"],"uri":["http://zotero.org/users/688880/items/CB4MYUDW"],"itemData":{"id":14,"type":"article-journal","title":"Higher-order interactions stabilize dynamics in competitive network models","container-title":"Nature","page":"210-213","volume":"548","issue":"7666","source":"www.nature.com","abstract":"Ecologists have long sought a way to explain how the remarkable biodiversity observed in nature is maintained. On the one hand, simple models of interacting competitors cannot produce the stable persistence of very large ecological communities1,2,3,4,5. On the other hand, neutral models6,7,8,9, in which species do not interact and diversity is maintained by immigration and speciation, yield unrealistically small fluctuations in population abundance10, and a strong positive correlation between a species’ abundance and its age11, contrary to empirical evidence. Models allowing for the robust persistence of large communities of interacting competitors are lacking. Here we show that very diverse communities could persist thanks to the stabilizing role of higher-order interactions12,13, in which the presence of a species influences the interaction between other species. Although higher-order interactions have been studied for decades14,15,16, their role in shaping ecological communities is still unclear5. The inclusion of higher-order interactions in competitive network models stabilizes dynamics, making species coexistence robust to the perturbation of both population abundance and parameter values. We show that higher-order interactions have strong effects in models of closed ecological communities, as well as of open communities in which new species are constantly introduced. In our framework, higher-order interactions are completely defined by pairwise interactions, facilitating empirical parameterization and validation of our models.","DOI":"10.1038/nature23273","ISSN":"1476-4687","language":"en","author":[{"family":"Grilli","given":"Jacopo"},{"family":"Barabás","given":"György"},{"family":"Michalska-Smith","given":"Matthew J."},{"family":"Allesina","given":"Stefano"}],"issued":{"date-parts":[["2017",8]]}}}],"schema":"https://github.com/citation-style-language/schema/raw/master/csl-citation.json"} </w:instrText>
-      </w:r>
-      <w:r>
-        <w:rPr>
-          <w:rFonts w:ascii="Arial" w:hAnsi="Arial" w:cs="Arial"/>
-          <w:b/>
-          <w:color w:val="222222"/>
-          <w:szCs w:val="24"/>
-        </w:rPr>
-        <w:fldChar w:fldCharType="separate"/>
-      </w:r>
-      <w:r>
-        <w:rPr>
-          <w:rFonts w:ascii="Arial" w:hAnsi="Arial" w:cs="Arial"/>
-          <w:b/>
           <w:noProof/>
           <w:color w:val="222222"/>
           <w:szCs w:val="24"/>
         </w:rPr>
         <w:t>(Levine et al. 2017, Grilli et al. 2017)</w:t>
-      </w:r>
-      <w:r>
-        <w:rPr>
-          <w:rFonts w:ascii="Arial" w:hAnsi="Arial" w:cs="Arial"/>
-          <w:b/>
-          <w:color w:val="222222"/>
-          <w:szCs w:val="24"/>
-        </w:rPr>
-        <w:fldChar w:fldCharType="end"/>
       </w:r>
       <w:r>
         <w:rPr>
@@ -10186,8 +9268,6 @@
         </w:rPr>
         <w:t>5</w:t>
       </w:r>
-      <w:bookmarkStart w:id="0" w:name="_GoBack"/>
-      <w:bookmarkEnd w:id="0"/>
       <w:r>
         <w:rPr>
           <w:rFonts w:ascii="Arial" w:hAnsi="Arial" w:cs="Arial"/>
@@ -10317,47 +9397,11 @@
         <w:rPr>
           <w:rFonts w:ascii="Arial" w:hAnsi="Arial" w:cs="Arial"/>
           <w:b/>
-          <w:color w:val="222222"/>
-          <w:szCs w:val="24"/>
-        </w:rPr>
-        <w:fldChar w:fldCharType="begin"/>
-      </w:r>
-      <w:r>
-        <w:rPr>
-          <w:rFonts w:ascii="Arial" w:hAnsi="Arial" w:cs="Arial"/>
-          <w:b/>
-          <w:color w:val="222222"/>
-          <w:szCs w:val="24"/>
-        </w:rPr>
-        <w:instrText xml:space="preserve"> ADDIN ZOTERO_ITEM CSL_CITATION {"citationID":"3sJFcCR8","properties":{"formattedCitation":"(1976)","plainCitation":"(1976)","noteIndex":0},"citationItems":[{"id":9,"uris":["http://zotero.org/users/688880/items/DW227A4V"],"uri":["http://zotero.org/users/688880/items/DW227A4V"],"itemData":{"id":9,"type":"article-journal","title":"Discrete time models for two-species competition","container-title":"Theoretical Population Biology","page":"202-221","volume":"9","issue":"2","source":"CrossRef","DOI":"10.1016/0040-5809(76)90045-9","ISSN":"00405809","language":"en","author":[{"family":"Hassell","given":"M.P."},{"family":"Comins","given":"H.N."}],"issued":{"date-parts":[["1976",4]]}},"suppress-author":true}],"schema":"https://github.com/citation-style-language/schema/raw/master/csl-citation.json"} </w:instrText>
-      </w:r>
-      <w:r>
-        <w:rPr>
-          <w:rFonts w:ascii="Arial" w:hAnsi="Arial" w:cs="Arial"/>
-          <w:b/>
-          <w:color w:val="222222"/>
-          <w:szCs w:val="24"/>
-        </w:rPr>
-        <w:fldChar w:fldCharType="separate"/>
-      </w:r>
-      <w:r>
-        <w:rPr>
-          <w:rFonts w:ascii="Arial" w:hAnsi="Arial" w:cs="Arial"/>
-          <w:b/>
           <w:noProof/>
           <w:color w:val="222222"/>
           <w:szCs w:val="24"/>
         </w:rPr>
         <w:t>(1976)</w:t>
-      </w:r>
-      <w:r>
-        <w:rPr>
-          <w:rFonts w:ascii="Arial" w:hAnsi="Arial" w:cs="Arial"/>
-          <w:b/>
-          <w:color w:val="222222"/>
-          <w:szCs w:val="24"/>
-        </w:rPr>
-        <w:fldChar w:fldCharType="end"/>
       </w:r>
       <w:r>
         <w:rPr>
@@ -10556,27 +9600,6 @@
           <w:szCs w:val="24"/>
         </w:rPr>
       </w:pPr>
-      <w:r>
-        <w:rPr>
-          <w:rFonts w:ascii="Calibri" w:eastAsia="Calibri" w:hAnsi="Calibri"/>
-          <w:szCs w:val="24"/>
-        </w:rPr>
-        <w:fldChar w:fldCharType="begin"/>
-      </w:r>
-      <w:r>
-        <w:rPr>
-          <w:rFonts w:ascii="Calibri" w:eastAsia="Calibri" w:hAnsi="Calibri"/>
-          <w:szCs w:val="24"/>
-        </w:rPr>
-        <w:instrText xml:space="preserve"> ADDIN ZOTERO_BIBL {"uncited":[],"omitted":[],"custom":[]} CSL_BIBLIOGRAPHY </w:instrText>
-      </w:r>
-      <w:r>
-        <w:rPr>
-          <w:rFonts w:ascii="Calibri" w:eastAsia="Calibri" w:hAnsi="Calibri"/>
-          <w:szCs w:val="24"/>
-        </w:rPr>
-        <w:fldChar w:fldCharType="separate"/>
-      </w:r>
       <w:r>
         <w:rPr>
           <w:rFonts w:ascii="Calibri" w:eastAsia="Calibri" w:hAnsi="Calibri" w:cs="Calibri"/>
@@ -10786,22 +9809,14 @@
           <w:lang w:bidi="x-none"/>
         </w:rPr>
       </w:pPr>
-      <w:r>
-        <w:rPr>
-          <w:rFonts w:ascii="Calibri" w:eastAsia="Calibri" w:hAnsi="Calibri"/>
-          <w:sz w:val="24"/>
-          <w:szCs w:val="24"/>
-        </w:rPr>
-        <w:fldChar w:fldCharType="end"/>
-      </w:r>
     </w:p>
     <w:sectPr>
-      <w:headerReference w:type="even" r:id="rId9"/>
-      <w:headerReference w:type="default" r:id="rId10"/>
-      <w:footerReference w:type="even" r:id="rId11"/>
-      <w:footerReference w:type="default" r:id="rId12"/>
-      <w:headerReference w:type="first" r:id="rId13"/>
-      <w:footerReference w:type="first" r:id="rId14"/>
+      <w:headerReference w:type="even" r:id="rId8"/>
+      <w:headerReference w:type="default" r:id="rId9"/>
+      <w:footerReference w:type="even" r:id="rId10"/>
+      <w:footerReference w:type="default" r:id="rId11"/>
+      <w:headerReference w:type="first" r:id="rId12"/>
+      <w:footerReference w:type="first" r:id="rId13"/>
       <w:pgSz w:w="12240" w:h="15840" w:code="1"/>
       <w:pgMar w:top="1440" w:right="1440" w:bottom="1440" w:left="1440" w:header="720" w:footer="720" w:gutter="0"/>
       <w:cols w:space="720"/>
@@ -12077,7 +11092,7 @@
 </file>
 
 <file path=customXml/itemProps1.xml><?xml version="1.0" encoding="utf-8"?>
-<ds:datastoreItem xmlns:ds="http://schemas.openxmlformats.org/officeDocument/2006/customXml" ds:itemID="{9C9C811E-C54D-6345-935E-9A95D9E604CB}">
+<ds:datastoreItem xmlns:ds="http://schemas.openxmlformats.org/officeDocument/2006/customXml" ds:itemID="{35442EA9-FAD4-9F4C-8E75-06AD6284C869}">
   <ds:schemaRefs>
     <ds:schemaRef ds:uri="http://schemas.openxmlformats.org/officeDocument/2006/bibliography"/>
   </ds:schemaRefs>

</xml_diff>